<commit_message>
Check email format on all tabs
</commit_message>
<xml_diff>
--- a/Documentation/documentation_cargoFlow.docx
+++ b/Documentation/documentation_cargoFlow.docx
@@ -495,10 +495,7 @@
               <w:fldChar w:fldCharType="begin"/>
             </w:r>
             <w:r>
-              <w:instrText>PAGEREF _Toc5</w:instrText>
-            </w:r>
-            <w:r>
-              <w:instrText xml:space="preserve"> \h</w:instrText>
+              <w:instrText>PAGEREF _Toc5 \h</w:instrText>
             </w:r>
             <w:r>
               <w:fldChar w:fldCharType="separate"/>
@@ -671,10 +668,7 @@
               <w:fldChar w:fldCharType="begin"/>
             </w:r>
             <w:r>
-              <w:instrText>PAG</w:instrText>
-            </w:r>
-            <w:r>
-              <w:instrText>EREF _Toc9 \h</w:instrText>
+              <w:instrText>PAGEREF _Toc9 \h</w:instrText>
             </w:r>
             <w:r>
               <w:fldChar w:fldCharType="separate"/>
@@ -794,13 +788,7 @@
               <w:rPr>
                 <w:rStyle w:val="Lienhypertexte"/>
               </w:rPr>
-              <w:t>Base de donn</w:t>
-            </w:r>
-            <w:r>
-              <w:rPr>
-                <w:rStyle w:val="Lienhypertexte"/>
-              </w:rPr>
-              <w:t>ées</w:t>
+              <w:t>Base de données</w:t>
             </w:r>
             <w:r>
               <w:tab/>
@@ -1073,10 +1061,7 @@
               <w:fldChar w:fldCharType="begin"/>
             </w:r>
             <w:r>
-              <w:instrText>PA</w:instrText>
-            </w:r>
-            <w:r>
-              <w:instrText>GEREF _Toc18 \h</w:instrText>
+              <w:instrText>PAGEREF _Toc18 \h</w:instrText>
             </w:r>
             <w:r>
               <w:fldChar w:fldCharType="separate"/>
@@ -1143,10 +1128,7 @@
           </w:pPr>
           <w:hyperlink w:anchor="_Toc20" w:tooltip="#_Toc20" w:history="1">
             <w:r>
-              <w:t>4</w:t>
-            </w:r>
-            <w:r>
-              <w:t>.</w:t>
+              <w:t>4.</w:t>
             </w:r>
             <w:r>
               <w:tab/>
@@ -1372,13 +1354,7 @@
               <w:rPr>
                 <w:rStyle w:val="Lienhypertexte"/>
               </w:rPr>
-              <w:t>Conclusion</w:t>
-            </w:r>
-            <w:r>
-              <w:rPr>
-                <w:rStyle w:val="Lienhypertexte"/>
-              </w:rPr>
-              <w:t>s individuelles</w:t>
+              <w:t>Conclusions individuelles</w:t>
             </w:r>
             <w:r>
               <w:tab/>
@@ -1620,13 +1596,7 @@
     </w:p>
     <w:p>
       <w:r>
-        <w:t>CargoFlow est un projet de programmation qui a pour objectif de nous apprendre à gérer un projet de développement tout en nous apprenant à gére</w:t>
-      </w:r>
-      <w:r>
-        <w:t xml:space="preserve">r un projet de sa planification à sa concrétisation. CargoFlow est un logiciel permettant la gestion de la logistique dans une entreprise de logistique. Il permet de gérer le stock, les client.es, les employé.es, les transporteurs, les entrepôts ainsi que </w:t>
-      </w:r>
-      <w:r>
-        <w:t>les livraisons.</w:t>
+        <w:t>CargoFlow est un projet de programmation qui a pour objectif de nous apprendre à gérer un projet de développement tout en nous apprenant à gérer un projet de sa planification à sa concrétisation. CargoFlow est un logiciel permettant la gestion de la logistique dans une entreprise de logistique. Il permet de gérer le stock, les client.es, les employé.es, les transporteurs, les entrepôts ainsi que les livraisons.</w:t>
       </w:r>
     </w:p>
     <w:p>
@@ -1695,10 +1665,7 @@
     </w:p>
     <w:p>
       <w:r>
-        <w:t>Le logiciel est prévu pour être utilisé localement sur un ordinateur individu</w:t>
-      </w:r>
-      <w:r>
-        <w:t>el</w:t>
+        <w:t>Le logiciel est prévu pour être utilisé localement sur un ordinateur individuel</w:t>
       </w:r>
       <w:r>
         <w:t xml:space="preserve"> mais rien n’empêcherait d’héberger la base de données sur un serveur en ligne.</w:t>
@@ -1722,16 +1689,7 @@
         <w:t xml:space="preserve"> et nous sommes penchés sur </w:t>
       </w:r>
       <w:r>
-        <w:t>l’établissement des uses cases</w:t>
-      </w:r>
-      <w:r>
-        <w:t>. Concernant la p</w:t>
-      </w:r>
-      <w:r>
-        <w:t>lanification des tâches, nous avons utilisé iceScrum. Pour ce qui en est des uses cases et des scénarios, il nous a semblé judicieux de l’effectuer sur Excel. Nous avons durant cette même période</w:t>
-      </w:r>
-      <w:r>
-        <w:t xml:space="preserve"> mis en place le repo</w:t>
+        <w:t>l’établissement des uses cases. Concernant la planification des tâches, nous avons utilisé iceScrum. Pour ce qui en est des uses cases et des scénarios, il nous a semblé judicieux de l’effectuer sur Excel. Nous avons durant cette même période mis en place le repo</w:t>
       </w:r>
       <w:r>
         <w:t>sitory</w:t>
@@ -1801,10 +1759,7 @@
     </w:p>
     <w:p>
       <w:r>
-        <w:t>La troisième et dernière é</w:t>
-      </w:r>
-      <w:r>
-        <w:t xml:space="preserve">tape était l’écriture du code. Cependant, de nombreuses recherches ont dues être effectuées avant l’écriture de C#, car nous avions besoin </w:t>
+        <w:t xml:space="preserve">La troisième et dernière étape était l’écriture du code. Cependant, de nombreuses recherches ont dues être effectuées avant l’écriture de C#, car nous avions besoin </w:t>
       </w:r>
       <w:r>
         <w:t>d’</w:t>
@@ -1825,10 +1780,7 @@
         <w:t>uliers le DataGridView, une classe liée aux WindowsForm permettant de créer dynamiquement des tableaux</w:t>
       </w:r>
       <w:r>
-        <w:t>. En parallèle des recherches et de l’écriture du code, nous avons pu tr</w:t>
-      </w:r>
-      <w:r>
-        <w:t>ansformer le MLD en requête SQL, pour ensuite intégrer notre base de données dans notre logiciel.</w:t>
+        <w:t>. En parallèle des recherches et de l’écriture du code, nous avons pu transformer le MLD en requête SQL, pour ensuite intégrer notre base de données dans notre logiciel.</w:t>
       </w:r>
     </w:p>
     <w:p>
@@ -1842,10 +1794,7 @@
       </w:pPr>
       <w:bookmarkStart w:id="3" w:name="_Toc4"/>
       <w:r>
-        <w:t>Obj</w:t>
-      </w:r>
-      <w:r>
-        <w:t>ectifs</w:t>
+        <w:t>Objectifs</w:t>
       </w:r>
       <w:bookmarkEnd w:id="3"/>
     </w:p>
@@ -1857,10 +1806,7 @@
         <w:t>e</w:t>
       </w:r>
       <w:r>
-        <w:t xml:space="preserve">ragir avec la base de données, afin d’avoir accès à l’adresse email et au mot de passe des personnes ayant accès à notre logiciel. Si les informations d’identification sont correctes, la page d’accueil de notre logiciel </w:t>
-      </w:r>
-      <w:r>
-        <w:t xml:space="preserve">doit s’afficher. Sur le haut de la page d’accueil du logiciel, des onglets permettent de choisir quelles sont les informations que l’on souhaite </w:t>
+        <w:t xml:space="preserve">ragir avec la base de données, afin d’avoir accès à l’adresse email et au mot de passe des personnes ayant accès à notre logiciel. Si les informations d’identification sont correctes, la page d’accueil de notre logiciel doit s’afficher. Sur le haut de la page d’accueil du logiciel, des onglets permettent de choisir quelles sont les informations que l’on souhaite </w:t>
       </w:r>
       <w:r>
         <w:lastRenderedPageBreak/>
@@ -1870,18 +1816,12 @@
         <w:t>e</w:t>
       </w:r>
       <w:r>
-        <w:t>ragit avec la base de données pour affich</w:t>
-      </w:r>
-      <w:r>
-        <w:t>er les données nécessaires.</w:t>
+        <w:t>ragit avec la base de données pour afficher les données nécessaires.</w:t>
       </w:r>
     </w:p>
     <w:p>
       <w:r>
-        <w:t xml:space="preserve">Lorsqu’on se trouve sur un de ces onglets, par exemple le transporteur, </w:t>
-      </w:r>
-      <w:r>
-        <w:t xml:space="preserve">la liste des éléments que le client a </w:t>
+        <w:t xml:space="preserve">Lorsqu’on se trouve sur un de ces onglets, par exemple le transporteur, la liste des éléments que le client a </w:t>
       </w:r>
       <w:r>
         <w:t>exigée</w:t>
@@ -1899,19 +1839,7 @@
         <w:t>liste</w:t>
       </w:r>
       <w:r>
-        <w:t>, quatre boutons permettent d’effectuer les opérations CR</w:t>
-      </w:r>
-      <w:r>
-        <w:t xml:space="preserve">UD. Le bouton Détail permet d’afficher toutes les caractéristiques du transporteur se trouvant dans la BDD. Le bouton Ajouter permet d’ajouter un nouveau transporteur dans la BDD. Le bouton Modifier permet de modifier un transporteur existant déjà dans la </w:t>
-      </w:r>
-      <w:r>
-        <w:t>BDD</w:t>
-      </w:r>
-      <w:r>
-        <w:t xml:space="preserve">. Le bouton Supprimer permet de supprimer </w:t>
-      </w:r>
-      <w:r>
-        <w:t>un transporteur</w:t>
+        <w:t>, quatre boutons permettent d’effectuer les opérations CRUD. Le bouton Détail permet d’afficher toutes les caractéristiques du transporteur se trouvant dans la BDD. Le bouton Ajouter permet d’ajouter un nouveau transporteur dans la BDD. Le bouton Modifier permet de modifier un transporteur existant déjà dans la BDD. Le bouton Supprimer permet de supprimer un transporteur</w:t>
       </w:r>
       <w:r>
         <w:t xml:space="preserve"> </w:t>
@@ -1935,10 +1863,7 @@
     </w:p>
     <w:p>
       <w:r>
-        <w:t>Nous avons décidé de diviser le temps que nous avions à disposition, soit du 6 novembre au 19 janvier, en 5 sprint. Le détail de n</w:t>
-      </w:r>
-      <w:r>
-        <w:t xml:space="preserve">os activités durant cette période se trouve sur </w:t>
+        <w:t xml:space="preserve">Nous avons décidé de diviser le temps que nous avions à disposition, soit du 6 novembre au 19 janvier, en 5 sprint. Le détail de nos activités durant cette période se trouve sur </w:t>
       </w:r>
       <w:hyperlink r:id="rId15" w:anchor="/planning" w:tooltip="https://icescrum.cpnv.ch/p/CARGOFLOW/#/planning" w:history="1">
         <w:r>
@@ -1949,10 +1874,7 @@
         </w:r>
       </w:hyperlink>
       <w:r>
-        <w:t>. Sur demande de M. Ithurbide, nous avons aussi effectué un diagramme de Gantt</w:t>
-      </w:r>
-      <w:r>
-        <w:t>, afin de schématiser lors de la première semaine du module, le déroulement approximatif de notre projet sur l’ensemble du trimestre.</w:t>
+        <w:t>. Sur demande de M. Ithurbide, nous avons aussi effectué un diagramme de Gantt, afin de schématiser lors de la première semaine du module, le déroulement approximatif de notre projet sur l’ensemble du trimestre.</w:t>
       </w:r>
     </w:p>
     <w:p>
@@ -1963,10 +1885,7 @@
         <w:t>Aux 4 premiers sprints ont été attribuées</w:t>
       </w:r>
       <w:r>
-        <w:t xml:space="preserve"> deux semaines chacun. Concernant la dernière semaine à disposition, nous avons préféré créer un 5e sprint plutôt que d’allonger le 4e d’une semaine. La raison de cette décision a été que cette dernière semaine éta</w:t>
-      </w:r>
-      <w:r>
-        <w:t xml:space="preserve">it assez différente des autres, dans le sens </w:t>
+        <w:t xml:space="preserve"> deux semaines chacun. Concernant la dernière semaine à disposition, nous avons préféré créer un 5e sprint plutôt que d’allonger le 4e d’une semaine. La raison de cette décision a été que cette dernière semaine était assez différente des autres, dans le sens </w:t>
       </w:r>
       <w:r>
         <w:t>où elle</w:t>
@@ -1984,10 +1903,7 @@
         <w:t>préparation</w:t>
       </w:r>
       <w:r>
-        <w:t xml:space="preserve"> de la présentation. L’essentiel de l’implémentation était déjà effectué</w:t>
-      </w:r>
-      <w:r>
-        <w:t>.</w:t>
+        <w:t xml:space="preserve"> de la présentation. L’essentiel de l’implémentation était déjà effectué.</w:t>
       </w:r>
     </w:p>
     <w:p>
@@ -2015,10 +1931,7 @@
     </w:p>
     <w:p>
       <w:r>
-        <w:t xml:space="preserve">Comme </w:t>
-      </w:r>
-      <w:r>
-        <w:t>indiqué plus haut, nous avons détaillé les uses cases sur un document Excel. Il se trouve sur Github dans la rubrique Documentation sous le nom CargoFlow_Gantt_UseCases.xlsx.</w:t>
+        <w:t>Comme indiqué plus haut, nous avons détaillé les uses cases sur un document Excel. Il se trouve sur Github dans la rubrique Documentation sous le nom CargoFlow_Gantt_UseCases.xlsx.</w:t>
       </w:r>
     </w:p>
     <w:p>
@@ -2033,10 +1946,19 @@
     </w:p>
     <w:p>
       <w:r>
-        <w:t>Nous avons conçu nos maquettes avec Balsamiq. Chaque onglet de notre lo</w:t>
+        <w:t>Nous avons conçu nos maquettes avec Balsamiq. Chaque onglet de notre logiciel a été créé sur une nouvelle fenêtre, afin de bien distinguer les différences entre les pages malgré leur</w:t>
       </w:r>
       <w:r>
-        <w:t>giciel a été créé sur une nouvelle fenêtre, afin de bien distinguer les différences entre les pages malgré leur similitude. Le fichier de maquette</w:t>
+        <w:t>s</w:t>
+      </w:r>
+      <w:r>
+        <w:t xml:space="preserve"> similitude</w:t>
+      </w:r>
+      <w:r>
+        <w:t>s</w:t>
+      </w:r>
+      <w:r>
+        <w:t>. Le fichier de maquette</w:t>
       </w:r>
       <w:r>
         <w:t>s</w:t>
@@ -2093,13 +2015,7 @@
     </w:p>
     <w:p>
       <w:r>
-        <w:t>Pour faire fonctionner notre BDD, nous avons utilisé deux logiciels.</w:t>
-      </w:r>
-      <w:r>
-        <w:t xml:space="preserve"> Le logiciel jou</w:t>
-      </w:r>
-      <w:r>
-        <w:t xml:space="preserve">ant le rôle de serveur </w:t>
+        <w:t xml:space="preserve">Pour faire fonctionner notre BDD, nous avons utilisé deux logiciels. Le logiciel jouant le rôle de serveur </w:t>
       </w:r>
       <w:r>
         <w:t>est</w:t>
@@ -2168,19 +2084,13 @@
     </w:p>
     <w:p>
       <w:r>
-        <w:t>Tout au long du module, nous avons pris des notes sur les éléments devant figurer dans la documentation de notre projet. Nous avons par la suite effectué une mise en commun de nos notes, afin de les inclure dans cette document</w:t>
-      </w:r>
-      <w:r>
-        <w:t xml:space="preserve">ation. Ce document représente le document principal </w:t>
+        <w:t xml:space="preserve">Tout au long du module, nous avons pris des notes sur les éléments devant figurer dans la documentation de notre projet. Nous avons par la suite effectué une mise en commun de nos notes, afin de les inclure dans cette documentation. Ce document représente le document principal </w:t>
       </w:r>
       <w:r>
         <w:t xml:space="preserve">de </w:t>
       </w:r>
       <w:r>
-        <w:t>notre documentation. Il fait référence à d’autres documents qui, pour des questions de lisibilité, se trouve dans des docu</w:t>
-      </w:r>
-      <w:r>
-        <w:t>ments annexes</w:t>
+        <w:t>notre documentation. Il fait référence à d’autres documents qui, pour des questions de lisibilité, se trouve dans des documents annexes</w:t>
       </w:r>
       <w:r>
         <w:t> : MCD, MLD, fichiers de requêtes</w:t>
@@ -2204,13 +2114,7 @@
     </w:p>
     <w:p>
       <w:r>
-        <w:t>Notre outil principal pour le développement a été le</w:t>
-      </w:r>
-      <w:r>
-        <w:t xml:space="preserve"> logiciel Visual Studio. Il nous a permis d’écrire le code, de créer les WinForms, de gérer les erreurs de compilation et de build. En bref, il a été le centre de notre projet. De plus, nous avons utilisé git et Github pour se transmettre et stocker les fi</w:t>
-      </w:r>
-      <w:r>
-        <w:t>chiers.</w:t>
+        <w:t>Notre outil principal pour le développement a été le logiciel Visual Studio. Il nous a permis d’écrire le code, de créer les WinForms, de gérer les erreurs de compilation et de build. En bref, il a été le centre de notre projet. De plus, nous avons utilisé git et Github pour se transmettre et stocker les fichiers.</w:t>
       </w:r>
     </w:p>
     <w:p>
@@ -2300,10 +2204,7 @@
     </w:p>
     <w:p>
       <w:r>
-        <w:t>Le ML</w:t>
-      </w:r>
-      <w:r>
-        <w:t>D se trouve sur Github dans le dossier Documentation sous le nom CargoFlow_MLD_v3.mwb dans la branche main.</w:t>
+        <w:t>Le MLD se trouve sur Github dans le dossier Documentation sous le nom CargoFlow_MLD_v3.mwb dans la branche main.</w:t>
       </w:r>
     </w:p>
     <w:p>
@@ -2366,10 +2267,7 @@
       </w:pPr>
       <w:bookmarkStart w:id="19" w:name="_Toc20"/>
       <w:r>
-        <w:t>T</w:t>
-      </w:r>
-      <w:r>
-        <w:t>ests</w:t>
+        <w:t>Tests</w:t>
       </w:r>
       <w:bookmarkEnd w:id="19"/>
     </w:p>
@@ -3242,7 +3140,7 @@
     <w:lsdException w:name="Table Web 2" w:semiHidden="1" w:unhideWhenUsed="1"/>
     <w:lsdException w:name="Table Web 3" w:semiHidden="1" w:unhideWhenUsed="1"/>
     <w:lsdException w:name="Balloon Text" w:semiHidden="1" w:unhideWhenUsed="1"/>
-    <w:lsdException w:name="Table Grid" w:semiHidden="1" w:uiPriority="59" w:unhideWhenUsed="1"/>
+    <w:lsdException w:name="Table Grid" w:uiPriority="59"/>
     <w:lsdException w:name="Table Theme" w:semiHidden="1" w:unhideWhenUsed="1"/>
     <w:lsdException w:name="Placeholder Text" w:semiHidden="1"/>
     <w:lsdException w:name="No Spacing" w:uiPriority="1" w:qFormat="1"/>
@@ -15442,7 +15340,7 @@
     <w:lsdException w:name="Table Web 2" w:semiHidden="1" w:unhideWhenUsed="1"/>
     <w:lsdException w:name="Table Web 3" w:semiHidden="1" w:unhideWhenUsed="1"/>
     <w:lsdException w:name="Balloon Text" w:semiHidden="1" w:unhideWhenUsed="1"/>
-    <w:lsdException w:name="Table Grid" w:semiHidden="1" w:uiPriority="59" w:unhideWhenUsed="1"/>
+    <w:lsdException w:name="Table Grid" w:uiPriority="59"/>
     <w:lsdException w:name="Table Theme" w:semiHidden="1" w:unhideWhenUsed="1"/>
     <w:lsdException w:name="Placeholder Text" w:semiHidden="1"/>
     <w:lsdException w:name="No Spacing" w:uiPriority="1" w:qFormat="1"/>

</xml_diff>

<commit_message>
Update employeeNumber field in SQL + Update documentation with screenshots
</commit_message>
<xml_diff>
--- a/Documentation/documentation_cargoFlow.docx
+++ b/Documentation/documentation_cargoFlow.docx
@@ -1660,7 +1660,15 @@
         <w:t xml:space="preserve"> Il inclut également </w:t>
       </w:r>
       <w:r>
-        <w:t>un serveur local MySQL hébergeant la base de donnée contenant les informations nécessaires à la gestion du stock par le logiciel.</w:t>
+        <w:t xml:space="preserve">un serveur local MySQL hébergeant la base de </w:t>
+      </w:r>
+      <w:proofErr w:type="gramStart"/>
+      <w:r>
+        <w:t>donnée</w:t>
+      </w:r>
+      <w:proofErr w:type="gramEnd"/>
+      <w:r>
+        <w:t xml:space="preserve"> contenant les informations nécessaires à la gestion du stock par le logiciel.</w:t>
       </w:r>
     </w:p>
     <w:p>
@@ -1689,13 +1697,29 @@
         <w:t xml:space="preserve"> et nous sommes penchés sur </w:t>
       </w:r>
       <w:r>
-        <w:t>l’établissement des uses cases. Concernant la planification des tâches, nous avons utilisé iceScrum. Pour ce qui en est des uses cases et des scénarios, il nous a semblé judicieux de l’effectuer sur Excel. Nous avons durant cette même période mis en place le repo</w:t>
+        <w:t xml:space="preserve">l’établissement des uses cases. Concernant la planification des tâches, nous avons utilisé </w:t>
+      </w:r>
+      <w:proofErr w:type="spellStart"/>
+      <w:r>
+        <w:t>iceScrum</w:t>
+      </w:r>
+      <w:proofErr w:type="spellEnd"/>
+      <w:r>
+        <w:t>. Pour ce qui en est des uses cases et des scénarios, il nous a semblé judicieux de l’effectuer sur Excel. Nous avons durant cette même période mis en place le repo</w:t>
       </w:r>
       <w:r>
         <w:t>sitory</w:t>
       </w:r>
       <w:r>
-        <w:t xml:space="preserve"> Github, afin </w:t>
+        <w:t xml:space="preserve"> </w:t>
+      </w:r>
+      <w:proofErr w:type="spellStart"/>
+      <w:r>
+        <w:t>Github</w:t>
+      </w:r>
+      <w:proofErr w:type="spellEnd"/>
+      <w:r>
+        <w:t xml:space="preserve">, afin </w:t>
       </w:r>
       <w:r>
         <w:t>d’archiver notre progression et de travailler facilement sur les mêmes fichiers.</w:t>
@@ -1771,13 +1795,29 @@
         <w:t>s</w:t>
       </w:r>
       <w:r>
-        <w:t xml:space="preserve"> que nous n’avions pas vu jusqu’ici</w:t>
+        <w:t xml:space="preserve"> que nous </w:t>
+      </w:r>
+      <w:proofErr w:type="gramStart"/>
+      <w:r>
+        <w:t>n’avions</w:t>
+      </w:r>
+      <w:proofErr w:type="gramEnd"/>
+      <w:r>
+        <w:t xml:space="preserve"> pas vu jusqu’ici</w:t>
       </w:r>
       <w:r>
         <w:t>, en partic</w:t>
       </w:r>
       <w:r>
-        <w:t>uliers le DataGridView, une classe liée aux WindowsForm permettant de créer dynamiquement des tableaux</w:t>
+        <w:t xml:space="preserve">uliers le DataGridView, une classe liée aux </w:t>
+      </w:r>
+      <w:proofErr w:type="spellStart"/>
+      <w:r>
+        <w:t>WindowsForm</w:t>
+      </w:r>
+      <w:proofErr w:type="spellEnd"/>
+      <w:r>
+        <w:t xml:space="preserve"> permettant de créer dynamiquement des tableaux</w:t>
       </w:r>
       <w:r>
         <w:t>. En parallèle des recherches et de l’écriture du code, nous avons pu transformer le MLD en requête SQL, pour ensuite intégrer notre base de données dans notre logiciel.</w:t>
@@ -1866,12 +1906,14 @@
         <w:t xml:space="preserve">Nous avons décidé de diviser le temps que nous avions à disposition, soit du 6 novembre au 19 janvier, en 5 sprint. Le détail de nos activités durant cette période se trouve sur </w:t>
       </w:r>
       <w:hyperlink r:id="rId15" w:anchor="/planning" w:tooltip="https://icescrum.cpnv.ch/p/CARGOFLOW/#/planning" w:history="1">
+        <w:proofErr w:type="spellStart"/>
         <w:r>
           <w:rPr>
             <w:rStyle w:val="Lienhypertexte"/>
           </w:rPr>
           <w:t>iceScrum</w:t>
         </w:r>
+        <w:proofErr w:type="spellEnd"/>
       </w:hyperlink>
       <w:r>
         <w:t>. Sur demande de M. Ithurbide, nous avons aussi effectué un diagramme de Gantt, afin de schématiser lors de la première semaine du module, le déroulement approximatif de notre projet sur l’ensemble du trimestre.</w:t>
@@ -1931,7 +1973,15 @@
     </w:p>
     <w:p>
       <w:r>
-        <w:t>Comme indiqué plus haut, nous avons détaillé les uses cases sur un document Excel. Il se trouve sur Github dans la rubrique Documentation sous le nom CargoFlow_Gantt_UseCases.xlsx.</w:t>
+        <w:t xml:space="preserve">Comme indiqué plus haut, nous avons détaillé les uses cases sur un document Excel. Il se trouve sur </w:t>
+      </w:r>
+      <w:proofErr w:type="spellStart"/>
+      <w:r>
+        <w:t>Github</w:t>
+      </w:r>
+      <w:proofErr w:type="spellEnd"/>
+      <w:r>
+        <w:t xml:space="preserve"> dans la rubrique Documentation sous le nom CargoFlow_Gantt_UseCases.xlsx.</w:t>
       </w:r>
     </w:p>
     <w:p>
@@ -1946,7 +1996,15 @@
     </w:p>
     <w:p>
       <w:r>
-        <w:t>Nous avons conçu nos maquettes avec Balsamiq. Chaque onglet de notre logiciel a été créé sur une nouvelle fenêtre, afin de bien distinguer les différences entre les pages malgré leur</w:t>
+        <w:t xml:space="preserve">Nous avons conçu nos maquettes avec </w:t>
+      </w:r>
+      <w:proofErr w:type="spellStart"/>
+      <w:r>
+        <w:t>Balsamiq</w:t>
+      </w:r>
+      <w:proofErr w:type="spellEnd"/>
+      <w:r>
+        <w:t>. Chaque onglet de notre logiciel a été créé sur une nouvelle fenêtre, afin de bien distinguer les différences entre les pages malgré leur</w:t>
       </w:r>
       <w:r>
         <w:t>s</w:t>
@@ -1964,7 +2022,15 @@
         <w:t>s</w:t>
       </w:r>
       <w:r>
-        <w:t xml:space="preserve"> se trouve dans le dossier Documentation sous le nom maquette_cargoFlow.bmpr dans le branche main.</w:t>
+        <w:t xml:space="preserve"> se trouve dans le dossier Documentation sous le nom </w:t>
+      </w:r>
+      <w:proofErr w:type="spellStart"/>
+      <w:r>
+        <w:t>maquette_cargoFlow.bmpr</w:t>
+      </w:r>
+      <w:proofErr w:type="spellEnd"/>
+      <w:r>
+        <w:t xml:space="preserve"> dans le branche main.</w:t>
       </w:r>
     </w:p>
     <w:p>
@@ -1979,7 +2045,15 @@
     </w:p>
     <w:p>
       <w:r>
-        <w:t>Le MCD se trouve sur Github dans le dossier Documentation sous le nom CargoFlow_MCD_v3.drawio dans la branche main.</w:t>
+        <w:t xml:space="preserve">Le MCD se trouve sur </w:t>
+      </w:r>
+      <w:proofErr w:type="spellStart"/>
+      <w:r>
+        <w:t>Github</w:t>
+      </w:r>
+      <w:proofErr w:type="spellEnd"/>
+      <w:r>
+        <w:t xml:space="preserve"> dans le dossier Documentation sous le nom CargoFlow_MCD_v3.drawio dans la branche main.</w:t>
       </w:r>
     </w:p>
     <w:p>
@@ -2033,7 +2107,15 @@
         <w:t>est</w:t>
       </w:r>
       <w:r>
-        <w:t xml:space="preserve"> HeidiSQL. Concernant les données, </w:t>
+        <w:t xml:space="preserve"> </w:t>
+      </w:r>
+      <w:proofErr w:type="spellStart"/>
+      <w:r>
+        <w:t>HeidiSQL</w:t>
+      </w:r>
+      <w:proofErr w:type="spellEnd"/>
+      <w:r>
+        <w:t xml:space="preserve">. Concernant les données, </w:t>
       </w:r>
       <w:r>
         <w:t xml:space="preserve">elles sont </w:t>
@@ -2123,7 +2205,23 @@
         <w:t xml:space="preserve"> les Windows Form</w:t>
       </w:r>
       <w:r>
-        <w:t xml:space="preserve">, de gérer les erreurs de compilation et de build. En bref, il a été le centre de notre projet. De plus, nous avons utilisé git et Github pour se transmettre et stocker les </w:t>
+        <w:t xml:space="preserve">, de gérer les erreurs de compilation et de </w:t>
+      </w:r>
+      <w:proofErr w:type="spellStart"/>
+      <w:r>
+        <w:t>build</w:t>
+      </w:r>
+      <w:proofErr w:type="spellEnd"/>
+      <w:r>
+        <w:t xml:space="preserve">. En bref, il a été le centre de notre projet. De plus, nous avons utilisé git et </w:t>
+      </w:r>
+      <w:proofErr w:type="spellStart"/>
+      <w:r>
+        <w:t>Github</w:t>
+      </w:r>
+      <w:proofErr w:type="spellEnd"/>
+      <w:r>
+        <w:t xml:space="preserve"> pour se transmettre et stocker les </w:t>
       </w:r>
       <w:r>
         <w:t xml:space="preserve">différentes versions des </w:t>
@@ -2190,8 +2288,13 @@
         <w:t>s</w:t>
       </w:r>
       <w:r>
-        <w:t> : PascalCase</w:t>
-      </w:r>
+        <w:t xml:space="preserve"> : </w:t>
+      </w:r>
+      <w:proofErr w:type="spellStart"/>
+      <w:r>
+        <w:t>PascalCase</w:t>
+      </w:r>
+      <w:proofErr w:type="spellEnd"/>
     </w:p>
     <w:p>
       <w:pPr>
@@ -2208,8 +2311,13 @@
         <w:t>s</w:t>
       </w:r>
       <w:r>
-        <w:t> : camelCase</w:t>
-      </w:r>
+        <w:t xml:space="preserve"> : </w:t>
+      </w:r>
+      <w:proofErr w:type="spellStart"/>
+      <w:r>
+        <w:t>camelCase</w:t>
+      </w:r>
+      <w:proofErr w:type="spellEnd"/>
     </w:p>
     <w:p>
       <w:pPr>
@@ -2232,8 +2340,13 @@
         <w:t>s</w:t>
       </w:r>
       <w:r>
-        <w:t xml:space="preserve"> d’une classe : camelCase</w:t>
-      </w:r>
+        <w:t xml:space="preserve"> d’une classe : </w:t>
+      </w:r>
+      <w:proofErr w:type="spellStart"/>
+      <w:r>
+        <w:t>camelCase</w:t>
+      </w:r>
+      <w:proofErr w:type="spellEnd"/>
     </w:p>
     <w:p>
       <w:pPr>
@@ -2265,8 +2378,13 @@
         <w:t xml:space="preserve"> publique d’une classe</w:t>
       </w:r>
       <w:r>
-        <w:t> : PascalCase</w:t>
-      </w:r>
+        <w:t xml:space="preserve"> : </w:t>
+      </w:r>
+      <w:proofErr w:type="spellStart"/>
+      <w:r>
+        <w:t>PascalCase</w:t>
+      </w:r>
+      <w:proofErr w:type="spellEnd"/>
     </w:p>
     <w:p>
       <w:pPr>
@@ -2277,12 +2395,25 @@
         </w:numPr>
       </w:pPr>
       <w:r>
-        <w:t>Méthodes privées d’une classe : PascalCase</w:t>
-      </w:r>
+        <w:t xml:space="preserve">Méthodes privées d’une classe : </w:t>
+      </w:r>
+      <w:proofErr w:type="spellStart"/>
+      <w:r>
+        <w:t>PascalCase</w:t>
+      </w:r>
+      <w:proofErr w:type="spellEnd"/>
     </w:p>
     <w:p>
       <w:r>
-        <w:t>Contrôles des WinForms :</w:t>
+        <w:t xml:space="preserve">Contrôles des </w:t>
+      </w:r>
+      <w:proofErr w:type="spellStart"/>
+      <w:r>
+        <w:t>WinForms</w:t>
+      </w:r>
+      <w:proofErr w:type="spellEnd"/>
+      <w:r>
+        <w:t> :</w:t>
       </w:r>
     </w:p>
     <w:p>
@@ -2294,8 +2425,13 @@
         </w:numPr>
       </w:pPr>
       <w:r>
-        <w:t>Form : frm</w:t>
-      </w:r>
+        <w:t xml:space="preserve">Form : </w:t>
+      </w:r>
+      <w:proofErr w:type="spellStart"/>
+      <w:r>
+        <w:t>frm</w:t>
+      </w:r>
+      <w:proofErr w:type="spellEnd"/>
     </w:p>
     <w:p>
       <w:pPr>
@@ -2306,8 +2442,13 @@
         </w:numPr>
       </w:pPr>
       <w:r>
-        <w:t>Button : btn</w:t>
-      </w:r>
+        <w:t xml:space="preserve">Button : </w:t>
+      </w:r>
+      <w:proofErr w:type="spellStart"/>
+      <w:r>
+        <w:t>btn</w:t>
+      </w:r>
+      <w:proofErr w:type="spellEnd"/>
     </w:p>
     <w:p>
       <w:pPr>
@@ -2317,9 +2458,19 @@
           <w:numId w:val="5"/>
         </w:numPr>
       </w:pPr>
-      <w:r>
-        <w:t>FlowLayoutPanel : flp</w:t>
-      </w:r>
+      <w:proofErr w:type="spellStart"/>
+      <w:r>
+        <w:t>FlowLayoutPanel</w:t>
+      </w:r>
+      <w:proofErr w:type="spellEnd"/>
+      <w:r>
+        <w:t xml:space="preserve"> : </w:t>
+      </w:r>
+      <w:proofErr w:type="spellStart"/>
+      <w:r>
+        <w:t>flp</w:t>
+      </w:r>
+      <w:proofErr w:type="spellEnd"/>
     </w:p>
     <w:p>
       <w:pPr>
@@ -2331,8 +2482,13 @@
       </w:pPr>
       <w:r>
         <w:lastRenderedPageBreak/>
-        <w:t>Label : lbl</w:t>
-      </w:r>
+        <w:t xml:space="preserve">Label : </w:t>
+      </w:r>
+      <w:proofErr w:type="spellStart"/>
+      <w:r>
+        <w:t>lbl</w:t>
+      </w:r>
+      <w:proofErr w:type="spellEnd"/>
     </w:p>
     <w:p>
       <w:pPr>
@@ -2342,8 +2498,13 @@
           <w:numId w:val="5"/>
         </w:numPr>
       </w:pPr>
-      <w:r>
-        <w:t>TextBox : txt</w:t>
+      <w:proofErr w:type="spellStart"/>
+      <w:r>
+        <w:t>TextBox</w:t>
+      </w:r>
+      <w:proofErr w:type="spellEnd"/>
+      <w:r>
+        <w:t> : txt</w:t>
       </w:r>
     </w:p>
     <w:p>
@@ -2355,8 +2516,13 @@
         </w:numPr>
       </w:pPr>
       <w:r>
-        <w:t>DataGridView : dgv</w:t>
-      </w:r>
+        <w:t xml:space="preserve">DataGridView : </w:t>
+      </w:r>
+      <w:proofErr w:type="spellStart"/>
+      <w:r>
+        <w:t>dgv</w:t>
+      </w:r>
+      <w:proofErr w:type="spellEnd"/>
     </w:p>
     <w:p>
       <w:pPr>
@@ -2366,9 +2532,19 @@
           <w:numId w:val="5"/>
         </w:numPr>
       </w:pPr>
-      <w:r>
-        <w:t>ComboBox : cmb</w:t>
-      </w:r>
+      <w:proofErr w:type="spellStart"/>
+      <w:r>
+        <w:t>ComboBox</w:t>
+      </w:r>
+      <w:proofErr w:type="spellEnd"/>
+      <w:r>
+        <w:t xml:space="preserve"> : </w:t>
+      </w:r>
+      <w:proofErr w:type="spellStart"/>
+      <w:r>
+        <w:t>cmb</w:t>
+      </w:r>
+      <w:proofErr w:type="spellEnd"/>
     </w:p>
     <w:p>
       <w:pPr>
@@ -2382,7 +2558,15 @@
     </w:p>
     <w:p>
       <w:r>
-        <w:t>Le MLD se trouve sur Github dans le dossier Documentation sous le nom CargoFlow_MLD_v3.mwb dans la branche main.</w:t>
+        <w:t xml:space="preserve">Le MLD se trouve sur </w:t>
+      </w:r>
+      <w:proofErr w:type="spellStart"/>
+      <w:r>
+        <w:t>Github</w:t>
+      </w:r>
+      <w:proofErr w:type="spellEnd"/>
+      <w:r>
+        <w:t xml:space="preserve"> dans le dossier Documentation sous le nom CargoFlow_MLD_v3.mwb dans la branche main.</w:t>
       </w:r>
     </w:p>
     <w:p>
@@ -2418,13 +2602,54 @@
         <w:t>personnalisées.</w:t>
       </w:r>
       <w:r>
-        <w:t xml:space="preserve"> Nous présenterons ici brièvement les </w:t>
-      </w:r>
-      <w:r>
-        <w:t xml:space="preserve">Windows Forms puis les classes métier. Le code du programme est commenté </w:t>
-      </w:r>
-      <w:r>
-        <w:t>vous trouverez également la documentation générée par Doxygen sur le repository GitHub.</w:t>
+        <w:t xml:space="preserve"> Nous présenterons ici brièvement </w:t>
+      </w:r>
+      <w:r>
+        <w:t xml:space="preserve">la classe </w:t>
+      </w:r>
+      <w:r>
+        <w:t>DBConnection qui</w:t>
+      </w:r>
+      <w:r>
+        <w:t xml:space="preserve"> interagi</w:t>
+      </w:r>
+      <w:r>
+        <w:t>t</w:t>
+      </w:r>
+      <w:r>
+        <w:t xml:space="preserve"> avec </w:t>
+      </w:r>
+      <w:r>
+        <w:t xml:space="preserve">la BDD, puis </w:t>
+      </w:r>
+      <w:r>
+        <w:t xml:space="preserve">les </w:t>
+      </w:r>
+      <w:r>
+        <w:t>Windows Forms</w:t>
+      </w:r>
+      <w:r>
+        <w:t>,</w:t>
+      </w:r>
+      <w:r>
+        <w:t xml:space="preserve"> puis les classes métier</w:t>
+      </w:r>
+      <w:r>
+        <w:t xml:space="preserve"> autres que DBConnection</w:t>
+      </w:r>
+      <w:r>
+        <w:t xml:space="preserve">. Le code du programme est commenté </w:t>
+      </w:r>
+      <w:r>
+        <w:t xml:space="preserve">vous trouverez également la documentation générée par </w:t>
+      </w:r>
+      <w:proofErr w:type="spellStart"/>
+      <w:r>
+        <w:t>Doxygen</w:t>
+      </w:r>
+      <w:proofErr w:type="spellEnd"/>
+      <w:r>
+        <w:t xml:space="preserve"> sur le repository GitHub.</w:t>
       </w:r>
     </w:p>
     <w:p>
@@ -2432,7 +2657,7 @@
         <w:pStyle w:val="Titre3"/>
       </w:pPr>
       <w:r>
-        <w:t>Les interactions avec la BDD</w:t>
+        <w:t>DBConnection</w:t>
       </w:r>
     </w:p>
     <w:p>
@@ -2466,20 +2691,36 @@
       <w:r>
         <w:t xml:space="preserve">, par exemple </w:t>
       </w:r>
+      <w:proofErr w:type="spellStart"/>
       <w:r>
         <w:rPr>
           <w:color w:val="5B9BD5" w:themeColor="accent1"/>
         </w:rPr>
-        <w:t>GetAllRecords()</w:t>
-      </w:r>
-      <w:r>
-        <w:t xml:space="preserve"> plutôt que </w:t>
-      </w:r>
+        <w:t>GetAllRecords</w:t>
+      </w:r>
+      <w:proofErr w:type="spellEnd"/>
       <w:r>
         <w:rPr>
           <w:color w:val="5B9BD5" w:themeColor="accent1"/>
         </w:rPr>
-        <w:t>GetAllEmployees()</w:t>
+        <w:t>()</w:t>
+      </w:r>
+      <w:r>
+        <w:t xml:space="preserve"> plutôt que </w:t>
+      </w:r>
+      <w:proofErr w:type="spellStart"/>
+      <w:r>
+        <w:rPr>
+          <w:color w:val="5B9BD5" w:themeColor="accent1"/>
+        </w:rPr>
+        <w:t>GetAllEmployees</w:t>
+      </w:r>
+      <w:proofErr w:type="spellEnd"/>
+      <w:r>
+        <w:rPr>
+          <w:color w:val="5B9BD5" w:themeColor="accent1"/>
+        </w:rPr>
+        <w:t>()</w:t>
       </w:r>
       <w:r>
         <w:t>.</w:t>
@@ -2548,14 +2789,221 @@
     </w:p>
     <w:p>
       <w:r>
+        <w:rPr>
+          <w:noProof/>
+        </w:rPr>
+        <mc:AlternateContent>
+          <mc:Choice Requires="wpg">
+            <w:drawing>
+              <wp:anchor distT="0" distB="0" distL="114300" distR="114300" simplePos="0" relativeHeight="251659264" behindDoc="0" locked="0" layoutInCell="1" allowOverlap="1" wp14:anchorId="6728C596" wp14:editId="0A2B4444">
+                <wp:simplePos x="0" y="0"/>
+                <wp:positionH relativeFrom="column">
+                  <wp:posOffset>2660592</wp:posOffset>
+                </wp:positionH>
+                <wp:positionV relativeFrom="paragraph">
+                  <wp:posOffset>7562</wp:posOffset>
+                </wp:positionV>
+                <wp:extent cx="3269615" cy="2750820"/>
+                <wp:effectExtent l="0" t="0" r="6985" b="0"/>
+                <wp:wrapSquare wrapText="bothSides"/>
+                <wp:docPr id="2004634653" name="Groupe 1"/>
+                <wp:cNvGraphicFramePr/>
+                <a:graphic xmlns:a="http://schemas.openxmlformats.org/drawingml/2006/main">
+                  <a:graphicData uri="http://schemas.microsoft.com/office/word/2010/wordprocessingGroup">
+                    <wpg:wgp>
+                      <wpg:cNvGrpSpPr/>
+                      <wpg:grpSpPr>
+                        <a:xfrm>
+                          <a:off x="0" y="0"/>
+                          <a:ext cx="3269615" cy="2750820"/>
+                          <a:chOff x="0" y="0"/>
+                          <a:chExt cx="3269615" cy="2750820"/>
+                        </a:xfrm>
+                      </wpg:grpSpPr>
+                      <pic:pic xmlns:pic="http://schemas.openxmlformats.org/drawingml/2006/picture">
+                        <pic:nvPicPr>
+                          <pic:cNvPr id="408134856" name="Image 1" descr="Une image contenant texte, capture d’écran, nombre, logiciel&#10;&#10;Description générée automatiquement"/>
+                          <pic:cNvPicPr>
+                            <a:picLocks noChangeAspect="1"/>
+                          </pic:cNvPicPr>
+                        </pic:nvPicPr>
+                        <pic:blipFill>
+                          <a:blip r:embed="rId16">
+                            <a:extLst>
+                              <a:ext uri="{28A0092B-C50C-407E-A947-70E740481C1C}">
+                                <a14:useLocalDpi xmlns:a14="http://schemas.microsoft.com/office/drawing/2010/main" val="0"/>
+                              </a:ext>
+                            </a:extLst>
+                          </a:blip>
+                          <a:stretch>
+                            <a:fillRect/>
+                          </a:stretch>
+                        </pic:blipFill>
+                        <pic:spPr>
+                          <a:xfrm>
+                            <a:off x="0" y="0"/>
+                            <a:ext cx="3269615" cy="2417445"/>
+                          </a:xfrm>
+                          <a:prstGeom prst="rect">
+                            <a:avLst/>
+                          </a:prstGeom>
+                        </pic:spPr>
+                      </pic:pic>
+                      <wps:wsp>
+                        <wps:cNvPr id="68937266" name="Zone de texte 1"/>
+                        <wps:cNvSpPr txBox="1"/>
+                        <wps:spPr>
+                          <a:xfrm>
+                            <a:off x="0" y="2472690"/>
+                            <a:ext cx="3269615" cy="278130"/>
+                          </a:xfrm>
+                          <a:prstGeom prst="rect">
+                            <a:avLst/>
+                          </a:prstGeom>
+                          <a:solidFill>
+                            <a:prstClr val="white"/>
+                          </a:solidFill>
+                          <a:ln>
+                            <a:noFill/>
+                          </a:ln>
+                        </wps:spPr>
+                        <wps:txbx>
+                          <w:txbxContent>
+                            <w:p>
+                              <w:pPr>
+                                <w:pStyle w:val="Lgende"/>
+                                <w:jc w:val="center"/>
+                                <w:rPr>
+                                  <w:sz w:val="22"/>
+                                  <w:szCs w:val="22"/>
+                                </w:rPr>
+                              </w:pPr>
+                              <w:r>
+                                <w:t xml:space="preserve">Figure </w:t>
+                              </w:r>
+                              <w:r>
+                                <w:fldChar w:fldCharType="begin"/>
+                              </w:r>
+                              <w:r>
+                                <w:instrText xml:space="preserve"> SEQ Figure \* ARABIC </w:instrText>
+                              </w:r>
+                              <w:r>
+                                <w:fldChar w:fldCharType="separate"/>
+                              </w:r>
+                              <w:r>
+                                <w:rPr>
+                                  <w:noProof/>
+                                </w:rPr>
+                                <w:t>1</w:t>
+                              </w:r>
+                              <w:r>
+                                <w:fldChar w:fldCharType="end"/>
+                              </w:r>
+                              <w:r>
+                                <w:t xml:space="preserve"> : FrmLogin après insertion de mauvais identifiants</w:t>
+                              </w:r>
+                            </w:p>
+                          </w:txbxContent>
+                        </wps:txbx>
+                        <wps:bodyPr rot="0" spcFirstLastPara="0" vertOverflow="overflow" horzOverflow="overflow" vert="horz" wrap="square" lIns="0" tIns="0" rIns="0" bIns="0" numCol="1" spcCol="0" rtlCol="0" fromWordArt="0" anchor="t" anchorCtr="0" forceAA="0" compatLnSpc="1">
+                          <a:prstTxWarp prst="textNoShape">
+                            <a:avLst/>
+                          </a:prstTxWarp>
+                          <a:spAutoFit/>
+                        </wps:bodyPr>
+                      </wps:wsp>
+                    </wpg:wgp>
+                  </a:graphicData>
+                </a:graphic>
+              </wp:anchor>
+            </w:drawing>
+          </mc:Choice>
+          <mc:Fallback>
+            <w:pict>
+              <v:group w14:anchorId="6728C596" id="Groupe 1" o:spid="_x0000_s1026" style="position:absolute;left:0;text-align:left;margin-left:209.5pt;margin-top:.6pt;width:257.45pt;height:216.6pt;z-index:251659264" coordsize="32696,27508" o:gfxdata="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">
+                <v:shapetype id="_x0000_t75" coordsize="21600,21600" o:spt="75" o:preferrelative="t" path="m@4@5l@4@11@9@11@9@5xe" filled="f" stroked="f">
+                  <v:stroke joinstyle="miter"/>
+                  <v:formulas>
+                    <v:f eqn="if lineDrawn pixelLineWidth 0"/>
+                    <v:f eqn="sum @0 1 0"/>
+                    <v:f eqn="sum 0 0 @1"/>
+                    <v:f eqn="prod @2 1 2"/>
+                    <v:f eqn="prod @3 21600 pixelWidth"/>
+                    <v:f eqn="prod @3 21600 pixelHeight"/>
+                    <v:f eqn="sum @0 0 1"/>
+                    <v:f eqn="prod @6 1 2"/>
+                    <v:f eqn="prod @7 21600 pixelWidth"/>
+                    <v:f eqn="sum @8 21600 0"/>
+                    <v:f eqn="prod @7 21600 pixelHeight"/>
+                    <v:f eqn="sum @10 21600 0"/>
+                  </v:formulas>
+                  <v:path o:extrusionok="f" gradientshapeok="t" o:connecttype="rect"/>
+                  <o:lock v:ext="edit" aspectratio="t"/>
+                </v:shapetype>
+                <v:shape id="Image 1" o:spid="_x0000_s1027" type="#_x0000_t75" alt="Une image contenant texte, capture d’écran, nombre, logiciel&#10;&#10;Description générée automatiquement" style="position:absolute;width:32696;height:24174;visibility:visible;mso-wrap-style:square" o:gfxdata="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">
+                  <v:imagedata r:id="rId17" o:title="Une image contenant texte, capture d’écran, nombre, logiciel&#10;&#10;Description générée automatiquement"/>
+                </v:shape>
+                <v:shapetype id="_x0000_t202" coordsize="21600,21600" o:spt="202" path="m,l,21600r21600,l21600,xe">
+                  <v:stroke joinstyle="miter"/>
+                  <v:path gradientshapeok="t" o:connecttype="rect"/>
+                </v:shapetype>
+                <v:shape id="_x0000_s1028" type="#_x0000_t202" style="position:absolute;top:24726;width:32696;height:2782;visibility:visible;mso-wrap-style:square;v-text-anchor:top" o:gfxdata="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" stroked="f">
+                  <v:textbox style="mso-fit-shape-to-text:t" inset="0,0,0,0">
+                    <w:txbxContent>
+                      <w:p>
+                        <w:pPr>
+                          <w:pStyle w:val="Lgende"/>
+                          <w:jc w:val="center"/>
+                          <w:rPr>
+                            <w:sz w:val="22"/>
+                            <w:szCs w:val="22"/>
+                          </w:rPr>
+                        </w:pPr>
+                        <w:r>
+                          <w:t xml:space="preserve">Figure </w:t>
+                        </w:r>
+                        <w:r>
+                          <w:fldChar w:fldCharType="begin"/>
+                        </w:r>
+                        <w:r>
+                          <w:instrText xml:space="preserve"> SEQ Figure \* ARABIC </w:instrText>
+                        </w:r>
+                        <w:r>
+                          <w:fldChar w:fldCharType="separate"/>
+                        </w:r>
+                        <w:r>
+                          <w:rPr>
+                            <w:noProof/>
+                          </w:rPr>
+                          <w:t>1</w:t>
+                        </w:r>
+                        <w:r>
+                          <w:fldChar w:fldCharType="end"/>
+                        </w:r>
+                        <w:r>
+                          <w:t xml:space="preserve"> : FrmLogin après insertion de mauvais identifiants</w:t>
+                        </w:r>
+                      </w:p>
+                    </w:txbxContent>
+                  </v:textbox>
+                </v:shape>
+                <w10:wrap type="square"/>
+              </v:group>
+            </w:pict>
+          </mc:Fallback>
+        </mc:AlternateContent>
+      </w:r>
+      <w:r>
         <w:t>Les mots de passe des utilisateurs sont stockés dans la BDD</w:t>
       </w:r>
       <w:r>
         <w:t xml:space="preserve"> dans une forme </w:t>
       </w:r>
+      <w:proofErr w:type="spellStart"/>
       <w:r>
         <w:t>hashée</w:t>
       </w:r>
+      <w:proofErr w:type="spellEnd"/>
       <w:r>
         <w:t xml:space="preserve"> (via </w:t>
       </w:r>
@@ -2569,7 +3017,15 @@
         <w:t xml:space="preserve">MD5). </w:t>
       </w:r>
       <w:r>
-        <w:t xml:space="preserve">Le mot de passe entré durant le login est donc hashé aussi et le hash est comparé à celui de la BDD. </w:t>
+        <w:t xml:space="preserve">Le mot de passe entré durant le login est donc </w:t>
+      </w:r>
+      <w:proofErr w:type="spellStart"/>
+      <w:r>
+        <w:t>hashé</w:t>
+      </w:r>
+      <w:proofErr w:type="spellEnd"/>
+      <w:r>
+        <w:t xml:space="preserve"> aussi et le hash est comparé à celui de la BDD. </w:t>
       </w:r>
       <w:r>
         <w:t>Ce Form</w:t>
@@ -2578,7 +3034,25 @@
         <w:t xml:space="preserve"> est particulier dans l</w:t>
       </w:r>
       <w:r>
-        <w:t>a mesure ou il est associé au lancement de l’application</w:t>
+        <w:t xml:space="preserve">a mesure </w:t>
+      </w:r>
+      <w:r>
+        <w:t>où</w:t>
+      </w:r>
+      <w:r>
+        <w:t xml:space="preserve"> </w:t>
+      </w:r>
+      <w:r>
+        <w:t>son instance</w:t>
+      </w:r>
+      <w:r>
+        <w:t xml:space="preserve"> est associé</w:t>
+      </w:r>
+      <w:r>
+        <w:t>e</w:t>
+      </w:r>
+      <w:r>
+        <w:t xml:space="preserve"> au lancement de l’application</w:t>
       </w:r>
       <w:r>
         <w:t xml:space="preserve"> via la ligne </w:t>
@@ -2652,10 +3126,210 @@
         <w:t>).</w:t>
       </w:r>
       <w:r>
-        <w:t xml:space="preserve"> Le rôle est une information car il permet de savoir à quelle fonctionnalités l’utilisateur a accès. Nous n’avons malheureusement pas eu le temps de mettre en place des différence de fonctionnement du logiciel en fonction du rôle de l’utilisateur connecté.</w:t>
+        <w:t xml:space="preserve"> Le rôle est une information </w:t>
+      </w:r>
+      <w:r>
+        <w:t xml:space="preserve">importante </w:t>
+      </w:r>
+      <w:r>
+        <w:t>car il permet de savoir à quelle</w:t>
+      </w:r>
+      <w:r>
+        <w:t>s</w:t>
+      </w:r>
+      <w:r>
+        <w:t xml:space="preserve"> fonctionnalités l’utilisateur a accès. Nous n’avons </w:t>
+      </w:r>
+      <w:r>
+        <w:lastRenderedPageBreak/>
+        <w:t>malheureusement pas eu le temps de mettre en place des différence de fonctionnement du logiciel en fonction du rôle de l’utilisateur connecté.</w:t>
       </w:r>
     </w:p>
     <w:p>
+      <w:r>
+        <w:rPr>
+          <w:rFonts w:ascii="Consolas" w:hAnsi="Consolas"/>
+          <w:noProof/>
+          <w:color w:val="5B9BD5" w:themeColor="accent1"/>
+        </w:rPr>
+        <mc:AlternateContent>
+          <mc:Choice Requires="wpg">
+            <w:drawing>
+              <wp:anchor distT="0" distB="0" distL="114300" distR="114300" simplePos="0" relativeHeight="251663360" behindDoc="0" locked="0" layoutInCell="1" allowOverlap="1" wp14:anchorId="667A40AD" wp14:editId="72194812">
+                <wp:simplePos x="0" y="0"/>
+                <wp:positionH relativeFrom="column">
+                  <wp:posOffset>790229</wp:posOffset>
+                </wp:positionH>
+                <wp:positionV relativeFrom="paragraph">
+                  <wp:posOffset>1441739</wp:posOffset>
+                </wp:positionV>
+                <wp:extent cx="4363085" cy="3000375"/>
+                <wp:effectExtent l="0" t="0" r="0" b="9525"/>
+                <wp:wrapTopAndBottom/>
+                <wp:docPr id="1708295967" name="Groupe 2"/>
+                <wp:cNvGraphicFramePr/>
+                <a:graphic xmlns:a="http://schemas.openxmlformats.org/drawingml/2006/main">
+                  <a:graphicData uri="http://schemas.microsoft.com/office/word/2010/wordprocessingGroup">
+                    <wpg:wgp>
+                      <wpg:cNvGrpSpPr/>
+                      <wpg:grpSpPr>
+                        <a:xfrm>
+                          <a:off x="0" y="0"/>
+                          <a:ext cx="4363085" cy="3000375"/>
+                          <a:chOff x="0" y="0"/>
+                          <a:chExt cx="4363085" cy="3000375"/>
+                        </a:xfrm>
+                      </wpg:grpSpPr>
+                      <pic:pic xmlns:pic="http://schemas.openxmlformats.org/drawingml/2006/picture">
+                        <pic:nvPicPr>
+                          <pic:cNvPr id="525833388" name="Image 1" descr="Une image contenant texte, capture d’écran, logiciel, Page web&#10;&#10;Description générée automatiquement"/>
+                          <pic:cNvPicPr>
+                            <a:picLocks noChangeAspect="1"/>
+                          </pic:cNvPicPr>
+                        </pic:nvPicPr>
+                        <pic:blipFill>
+                          <a:blip r:embed="rId18" cstate="print">
+                            <a:extLst>
+                              <a:ext uri="{28A0092B-C50C-407E-A947-70E740481C1C}">
+                                <a14:useLocalDpi xmlns:a14="http://schemas.microsoft.com/office/drawing/2010/main" val="0"/>
+                              </a:ext>
+                            </a:extLst>
+                          </a:blip>
+                          <a:stretch>
+                            <a:fillRect/>
+                          </a:stretch>
+                        </pic:blipFill>
+                        <pic:spPr>
+                          <a:xfrm>
+                            <a:off x="0" y="0"/>
+                            <a:ext cx="4363085" cy="2667000"/>
+                          </a:xfrm>
+                          <a:prstGeom prst="rect">
+                            <a:avLst/>
+                          </a:prstGeom>
+                        </pic:spPr>
+                      </pic:pic>
+                      <wps:wsp>
+                        <wps:cNvPr id="2062331551" name="Zone de texte 1"/>
+                        <wps:cNvSpPr txBox="1"/>
+                        <wps:spPr>
+                          <a:xfrm>
+                            <a:off x="0" y="2722245"/>
+                            <a:ext cx="4363085" cy="278130"/>
+                          </a:xfrm>
+                          <a:prstGeom prst="rect">
+                            <a:avLst/>
+                          </a:prstGeom>
+                          <a:solidFill>
+                            <a:prstClr val="white"/>
+                          </a:solidFill>
+                          <a:ln>
+                            <a:noFill/>
+                          </a:ln>
+                        </wps:spPr>
+                        <wps:txbx>
+                          <w:txbxContent>
+                            <w:p>
+                              <w:pPr>
+                                <w:pStyle w:val="Lgende"/>
+                                <w:jc w:val="center"/>
+                                <w:rPr>
+                                  <w:sz w:val="22"/>
+                                  <w:szCs w:val="22"/>
+                                </w:rPr>
+                              </w:pPr>
+                              <w:r>
+                                <w:t xml:space="preserve">Figure </w:t>
+                              </w:r>
+                              <w:r>
+                                <w:fldChar w:fldCharType="begin"/>
+                              </w:r>
+                              <w:r>
+                                <w:instrText xml:space="preserve"> SEQ Figure \* ARABIC </w:instrText>
+                              </w:r>
+                              <w:r>
+                                <w:fldChar w:fldCharType="separate"/>
+                              </w:r>
+                              <w:r>
+                                <w:rPr>
+                                  <w:noProof/>
+                                </w:rPr>
+                                <w:t>2</w:t>
+                              </w:r>
+                              <w:r>
+                                <w:fldChar w:fldCharType="end"/>
+                              </w:r>
+                              <w:r>
+                                <w:t xml:space="preserve"> : FrmHome</w:t>
+                              </w:r>
+                            </w:p>
+                          </w:txbxContent>
+                        </wps:txbx>
+                        <wps:bodyPr rot="0" spcFirstLastPara="0" vertOverflow="overflow" horzOverflow="overflow" vert="horz" wrap="square" lIns="0" tIns="0" rIns="0" bIns="0" numCol="1" spcCol="0" rtlCol="0" fromWordArt="0" anchor="t" anchorCtr="0" forceAA="0" compatLnSpc="1">
+                          <a:prstTxWarp prst="textNoShape">
+                            <a:avLst/>
+                          </a:prstTxWarp>
+                          <a:spAutoFit/>
+                        </wps:bodyPr>
+                      </wps:wsp>
+                    </wpg:wgp>
+                  </a:graphicData>
+                </a:graphic>
+              </wp:anchor>
+            </w:drawing>
+          </mc:Choice>
+          <mc:Fallback>
+            <w:pict>
+              <v:group w14:anchorId="667A40AD" id="Groupe 2" o:spid="_x0000_s1029" style="position:absolute;left:0;text-align:left;margin-left:62.2pt;margin-top:113.5pt;width:343.55pt;height:236.25pt;z-index:251663360" coordsize="43630,30003" o:gfxdata="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">
+                <v:shape id="Image 1" o:spid="_x0000_s1030" type="#_x0000_t75" alt="Une image contenant texte, capture d’écran, logiciel, Page web&#10;&#10;Description générée automatiquement" style="position:absolute;width:43630;height:26670;visibility:visible;mso-wrap-style:square" o:gfxdata="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">
+                  <v:imagedata r:id="rId19" o:title="Une image contenant texte, capture d’écran, logiciel, Page web&#10;&#10;Description générée automatiquement"/>
+                </v:shape>
+                <v:shape id="_x0000_s1031" type="#_x0000_t202" style="position:absolute;top:27222;width:43630;height:2781;visibility:visible;mso-wrap-style:square;v-text-anchor:top" o:gfxdata="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" stroked="f">
+                  <v:textbox style="mso-fit-shape-to-text:t" inset="0,0,0,0">
+                    <w:txbxContent>
+                      <w:p>
+                        <w:pPr>
+                          <w:pStyle w:val="Lgende"/>
+                          <w:jc w:val="center"/>
+                          <w:rPr>
+                            <w:sz w:val="22"/>
+                            <w:szCs w:val="22"/>
+                          </w:rPr>
+                        </w:pPr>
+                        <w:r>
+                          <w:t xml:space="preserve">Figure </w:t>
+                        </w:r>
+                        <w:r>
+                          <w:fldChar w:fldCharType="begin"/>
+                        </w:r>
+                        <w:r>
+                          <w:instrText xml:space="preserve"> SEQ Figure \* ARABIC </w:instrText>
+                        </w:r>
+                        <w:r>
+                          <w:fldChar w:fldCharType="separate"/>
+                        </w:r>
+                        <w:r>
+                          <w:rPr>
+                            <w:noProof/>
+                          </w:rPr>
+                          <w:t>2</w:t>
+                        </w:r>
+                        <w:r>
+                          <w:fldChar w:fldCharType="end"/>
+                        </w:r>
+                        <w:r>
+                          <w:t xml:space="preserve"> : FrmHome</w:t>
+                        </w:r>
+                      </w:p>
+                    </w:txbxContent>
+                  </v:textbox>
+                </v:shape>
+                <w10:wrap type="topAndBottom"/>
+              </v:group>
+            </w:pict>
+          </mc:Fallback>
+        </mc:AlternateContent>
+      </w:r>
       <w:r>
         <w:rPr>
           <w:rStyle w:val="Console"/>
@@ -2675,7 +3349,13 @@
         <w:t>après une connexion avec les bons identifiants, l’utilisateur arrive</w:t>
       </w:r>
       <w:r>
-        <w:t xml:space="preserve"> sur le Form d’accueil. Son adresse mail et son rôle son affichés. Depuis cette page, il peut accéder à </w:t>
+        <w:t xml:space="preserve"> sur le Form d’accueil. Son adresse mail et son rôle son</w:t>
+      </w:r>
+      <w:r>
+        <w:t>t</w:t>
+      </w:r>
+      <w:r>
+        <w:t xml:space="preserve"> affichés. Depuis cette page, il peut accéder à </w:t>
       </w:r>
       <w:r>
         <w:t>tous</w:t>
@@ -2726,10 +3406,7 @@
         <w:t xml:space="preserve"> </w:t>
       </w:r>
       <w:r>
-        <w:t xml:space="preserve">une </w:t>
-      </w:r>
-      <w:r>
-        <w:t>instance de</w:t>
+        <w:t>une instance de</w:t>
       </w:r>
       <w:r>
         <w:t xml:space="preserve"> </w:t>
@@ -2788,7 +3465,6 @@
         <w:rPr>
           <w:rStyle w:val="Console"/>
         </w:rPr>
-        <w:lastRenderedPageBreak/>
         <w:t>F</w:t>
       </w:r>
       <w:r>
@@ -2886,39 +3562,47 @@
       <w:r>
         <w:t xml:space="preserve">Cette source peut être de différents types : </w:t>
       </w:r>
+      <w:proofErr w:type="spellStart"/>
       <w:r>
         <w:rPr>
           <w:rStyle w:val="Console"/>
         </w:rPr>
         <w:t>DataTable</w:t>
       </w:r>
+      <w:proofErr w:type="spellEnd"/>
       <w:r>
         <w:t xml:space="preserve">, </w:t>
       </w:r>
+      <w:proofErr w:type="spellStart"/>
       <w:r>
         <w:rPr>
           <w:rStyle w:val="Console"/>
         </w:rPr>
         <w:t>DataSet</w:t>
       </w:r>
+      <w:proofErr w:type="spellEnd"/>
       <w:r>
         <w:t xml:space="preserve">, </w:t>
       </w:r>
+      <w:proofErr w:type="spellStart"/>
       <w:r>
         <w:rPr>
           <w:rStyle w:val="Console"/>
         </w:rPr>
         <w:t>IList</w:t>
       </w:r>
+      <w:proofErr w:type="spellEnd"/>
       <w:r>
         <w:t xml:space="preserve">, </w:t>
       </w:r>
+      <w:proofErr w:type="spellStart"/>
       <w:r>
         <w:rPr>
           <w:rStyle w:val="Console"/>
         </w:rPr>
         <w:t>IBindingList</w:t>
       </w:r>
+      <w:proofErr w:type="spellEnd"/>
       <w:r>
         <w:t xml:space="preserve">… </w:t>
       </w:r>
@@ -2931,11 +3615,19 @@
         </w:rPr>
         <w:t>List&lt;</w:t>
       </w:r>
+      <w:proofErr w:type="spellStart"/>
       <w:r>
         <w:rPr>
           <w:rStyle w:val="Console"/>
         </w:rPr>
-        <w:t>Employee&gt;</w:t>
+        <w:t>Employee</w:t>
+      </w:r>
+      <w:proofErr w:type="spellEnd"/>
+      <w:r>
+        <w:rPr>
+          <w:rStyle w:val="Console"/>
+        </w:rPr>
+        <w:t>&gt;</w:t>
       </w:r>
       <w:r>
         <w:t>.</w:t>
@@ -3012,11 +3704,9 @@
         </w:numPr>
       </w:pPr>
       <w:r>
-        <w:t>Cliquer sur Détails</w:t>
-      </w:r>
-      <w:r>
-        <w:t xml:space="preserve"> ouvre le Form </w:t>
-      </w:r>
+        <w:t xml:space="preserve">Cliquer sur Détails ouvre le Form </w:t>
+      </w:r>
+      <w:proofErr w:type="spellStart"/>
       <w:r>
         <w:rPr>
           <w:rStyle w:val="Console"/>
@@ -3035,6 +3725,7 @@
         </w:rPr>
         <w:t>tails</w:t>
       </w:r>
+      <w:proofErr w:type="spellEnd"/>
       <w:r>
         <w:t xml:space="preserve"> qui affiche des information</w:t>
       </w:r>
@@ -3063,6 +3754,7 @@
         </w:numPr>
       </w:pPr>
       <w:r>
+        <w:lastRenderedPageBreak/>
         <w:t xml:space="preserve">Cliquer sur Ajouter ouvre le Form </w:t>
       </w:r>
       <w:r>
@@ -3108,10 +3800,7 @@
         <w:t>FrmAddUpdxxx</w:t>
       </w:r>
       <w:r>
-        <w:t xml:space="preserve"> correspondant à l’objet xxx sélectionné</w:t>
-      </w:r>
-      <w:r>
-        <w:t xml:space="preserve"> avec les champs préremplis.</w:t>
+        <w:t xml:space="preserve"> correspondant à l’objet xxx sélectionné avec les champs préremplis.</w:t>
       </w:r>
     </w:p>
     <w:p>
@@ -3158,6 +3847,247 @@
     </w:p>
     <w:p>
       <w:r>
+        <w:rPr>
+          <w:noProof/>
+        </w:rPr>
+        <mc:AlternateContent>
+          <mc:Choice Requires="wps">
+            <w:drawing>
+              <wp:anchor distT="0" distB="0" distL="114300" distR="114300" simplePos="0" relativeHeight="251666432" behindDoc="0" locked="0" layoutInCell="1" allowOverlap="1" wp14:anchorId="50754666" wp14:editId="669B664D">
+                <wp:simplePos x="0" y="0"/>
+                <wp:positionH relativeFrom="column">
+                  <wp:posOffset>643255</wp:posOffset>
+                </wp:positionH>
+                <wp:positionV relativeFrom="paragraph">
+                  <wp:posOffset>4026535</wp:posOffset>
+                </wp:positionV>
+                <wp:extent cx="4654550" cy="635"/>
+                <wp:effectExtent l="0" t="0" r="0" b="0"/>
+                <wp:wrapTopAndBottom/>
+                <wp:docPr id="433373759" name="Zone de texte 1"/>
+                <wp:cNvGraphicFramePr/>
+                <a:graphic xmlns:a="http://schemas.openxmlformats.org/drawingml/2006/main">
+                  <a:graphicData uri="http://schemas.microsoft.com/office/word/2010/wordprocessingShape">
+                    <wps:wsp>
+                      <wps:cNvSpPr txBox="1"/>
+                      <wps:spPr>
+                        <a:xfrm>
+                          <a:off x="0" y="0"/>
+                          <a:ext cx="4654550" cy="635"/>
+                        </a:xfrm>
+                        <a:prstGeom prst="rect">
+                          <a:avLst/>
+                        </a:prstGeom>
+                        <a:solidFill>
+                          <a:prstClr val="white"/>
+                        </a:solidFill>
+                        <a:ln>
+                          <a:noFill/>
+                        </a:ln>
+                      </wps:spPr>
+                      <wps:txbx>
+                        <w:txbxContent>
+                          <w:p>
+                            <w:pPr>
+                              <w:pStyle w:val="Lgende"/>
+                              <w:jc w:val="center"/>
+                              <w:rPr>
+                                <w:sz w:val="22"/>
+                                <w:szCs w:val="22"/>
+                              </w:rPr>
+                            </w:pPr>
+                            <w:r>
+                              <w:t xml:space="preserve">Figure </w:t>
+                            </w:r>
+                            <w:r>
+                              <w:fldChar w:fldCharType="begin"/>
+                            </w:r>
+                            <w:r>
+                              <w:instrText xml:space="preserve"> SEQ Figure \* ARABIC </w:instrText>
+                            </w:r>
+                            <w:r>
+                              <w:fldChar w:fldCharType="separate"/>
+                            </w:r>
+                            <w:r>
+                              <w:rPr>
+                                <w:noProof/>
+                              </w:rPr>
+                              <w:t>3</w:t>
+                            </w:r>
+                            <w:r>
+                              <w:fldChar w:fldCharType="end"/>
+                            </w:r>
+                            <w:r>
+                              <w:t xml:space="preserve"> : </w:t>
+                            </w:r>
+                            <w:r>
+                              <w:rPr>
+                                <w:noProof/>
+                              </w:rPr>
+                              <w:t>FrmLists avec les transporteurs triés par ordre alphabétique inverse et un message de</w:t>
+                            </w:r>
+                            <w:r>
+                              <w:rPr>
+                                <w:noProof/>
+                              </w:rPr>
+                              <w:t>mandant</w:t>
+                            </w:r>
+                            <w:r>
+                              <w:rPr>
+                                <w:noProof/>
+                              </w:rPr>
+                              <w:t xml:space="preserve"> confirmation avant suppression</w:t>
+                            </w:r>
+                            <w:r>
+                              <w:rPr>
+                                <w:noProof/>
+                              </w:rPr>
+                              <w:t xml:space="preserve"> du transporteur sélectioné</w:t>
+                            </w:r>
+                          </w:p>
+                        </w:txbxContent>
+                      </wps:txbx>
+                      <wps:bodyPr rot="0" spcFirstLastPara="0" vertOverflow="overflow" horzOverflow="overflow" vert="horz" wrap="square" lIns="0" tIns="0" rIns="0" bIns="0" numCol="1" spcCol="0" rtlCol="0" fromWordArt="0" anchor="t" anchorCtr="0" forceAA="0" compatLnSpc="1">
+                        <a:prstTxWarp prst="textNoShape">
+                          <a:avLst/>
+                        </a:prstTxWarp>
+                        <a:spAutoFit/>
+                      </wps:bodyPr>
+                    </wps:wsp>
+                  </a:graphicData>
+                </a:graphic>
+              </wp:anchor>
+            </w:drawing>
+          </mc:Choice>
+          <mc:Fallback>
+            <w:pict>
+              <v:shape w14:anchorId="50754666" id="Zone de texte 1" o:spid="_x0000_s1032" type="#_x0000_t202" style="position:absolute;left:0;text-align:left;margin-left:50.65pt;margin-top:317.05pt;width:366.5pt;height:.05pt;z-index:251666432;visibility:visible;mso-wrap-style:square;mso-wrap-distance-left:9pt;mso-wrap-distance-top:0;mso-wrap-distance-right:9pt;mso-wrap-distance-bottom:0;mso-position-horizontal:absolute;mso-position-horizontal-relative:text;mso-position-vertical:absolute;mso-position-vertical-relative:text;v-text-anchor:top" o:gfxdata="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" stroked="f">
+                <v:textbox style="mso-fit-shape-to-text:t" inset="0,0,0,0">
+                  <w:txbxContent>
+                    <w:p>
+                      <w:pPr>
+                        <w:pStyle w:val="Lgende"/>
+                        <w:jc w:val="center"/>
+                        <w:rPr>
+                          <w:sz w:val="22"/>
+                          <w:szCs w:val="22"/>
+                        </w:rPr>
+                      </w:pPr>
+                      <w:r>
+                        <w:t xml:space="preserve">Figure </w:t>
+                      </w:r>
+                      <w:r>
+                        <w:fldChar w:fldCharType="begin"/>
+                      </w:r>
+                      <w:r>
+                        <w:instrText xml:space="preserve"> SEQ Figure \* ARABIC </w:instrText>
+                      </w:r>
+                      <w:r>
+                        <w:fldChar w:fldCharType="separate"/>
+                      </w:r>
+                      <w:r>
+                        <w:rPr>
+                          <w:noProof/>
+                        </w:rPr>
+                        <w:t>3</w:t>
+                      </w:r>
+                      <w:r>
+                        <w:fldChar w:fldCharType="end"/>
+                      </w:r>
+                      <w:r>
+                        <w:t xml:space="preserve"> : </w:t>
+                      </w:r>
+                      <w:r>
+                        <w:rPr>
+                          <w:noProof/>
+                        </w:rPr>
+                        <w:t>FrmLists avec les transporteurs triés par ordre alphabétique inverse et un message de</w:t>
+                      </w:r>
+                      <w:r>
+                        <w:rPr>
+                          <w:noProof/>
+                        </w:rPr>
+                        <w:t>mandant</w:t>
+                      </w:r>
+                      <w:r>
+                        <w:rPr>
+                          <w:noProof/>
+                        </w:rPr>
+                        <w:t xml:space="preserve"> confirmation avant suppression</w:t>
+                      </w:r>
+                      <w:r>
+                        <w:rPr>
+                          <w:noProof/>
+                        </w:rPr>
+                        <w:t xml:space="preserve"> du transporteur sélectioné</w:t>
+                      </w:r>
+                    </w:p>
+                  </w:txbxContent>
+                </v:textbox>
+                <w10:wrap type="topAndBottom"/>
+              </v:shape>
+            </w:pict>
+          </mc:Fallback>
+        </mc:AlternateContent>
+      </w:r>
+      <w:r>
+        <w:drawing>
+          <wp:anchor distT="0" distB="0" distL="114300" distR="114300" simplePos="0" relativeHeight="251664384" behindDoc="0" locked="0" layoutInCell="1" allowOverlap="1" wp14:anchorId="5BF0251D" wp14:editId="3B3D1EB7">
+            <wp:simplePos x="0" y="0"/>
+            <wp:positionH relativeFrom="column">
+              <wp:align>center</wp:align>
+            </wp:positionH>
+            <wp:positionV relativeFrom="page">
+              <wp:posOffset>3366539</wp:posOffset>
+            </wp:positionV>
+            <wp:extent cx="4654800" cy="2865600"/>
+            <wp:effectExtent l="0" t="0" r="0" b="0"/>
+            <wp:wrapTopAndBottom/>
+            <wp:docPr id="1066671890" name="Image 1" descr="Une image contenant texte, capture d’écran, logiciel, Icône d’ordinateur&#10;&#10;Description générée automatiquement"/>
+            <wp:cNvGraphicFramePr>
+              <a:graphicFrameLocks xmlns:a="http://schemas.openxmlformats.org/drawingml/2006/main" noChangeAspect="1"/>
+            </wp:cNvGraphicFramePr>
+            <a:graphic xmlns:a="http://schemas.openxmlformats.org/drawingml/2006/main">
+              <a:graphicData uri="http://schemas.openxmlformats.org/drawingml/2006/picture">
+                <pic:pic xmlns:pic="http://schemas.openxmlformats.org/drawingml/2006/picture">
+                  <pic:nvPicPr>
+                    <pic:cNvPr id="1066671890" name="Image 1" descr="Une image contenant texte, capture d’écran, logiciel, Icône d’ordinateur&#10;&#10;Description générée automatiquement"/>
+                    <pic:cNvPicPr/>
+                  </pic:nvPicPr>
+                  <pic:blipFill>
+                    <a:blip r:embed="rId20">
+                      <a:extLst>
+                        <a:ext uri="{28A0092B-C50C-407E-A947-70E740481C1C}">
+                          <a14:useLocalDpi xmlns:a14="http://schemas.microsoft.com/office/drawing/2010/main" val="0"/>
+                        </a:ext>
+                      </a:extLst>
+                    </a:blip>
+                    <a:stretch>
+                      <a:fillRect/>
+                    </a:stretch>
+                  </pic:blipFill>
+                  <pic:spPr>
+                    <a:xfrm>
+                      <a:off x="0" y="0"/>
+                      <a:ext cx="4654800" cy="2865600"/>
+                    </a:xfrm>
+                    <a:prstGeom prst="rect">
+                      <a:avLst/>
+                    </a:prstGeom>
+                  </pic:spPr>
+                </pic:pic>
+              </a:graphicData>
+            </a:graphic>
+            <wp14:sizeRelH relativeFrom="page">
+              <wp14:pctWidth>0</wp14:pctWidth>
+            </wp14:sizeRelH>
+            <wp14:sizeRelV relativeFrom="page">
+              <wp14:pctHeight>0</wp14:pctHeight>
+            </wp14:sizeRelV>
+          </wp:anchor>
+        </w:drawing>
+      </w:r>
+      <w:r>
         <w:t xml:space="preserve">Enfin, pour l’onglet Transporteurs de FrmLists, </w:t>
       </w:r>
       <w:r>
@@ -3188,7 +4118,9 @@
         <w:t>affichant les résultats triés par nom.</w:t>
       </w:r>
     </w:p>
+    <w:p/>
     <w:p>
+      <w:proofErr w:type="spellStart"/>
       <w:r>
         <w:rPr>
           <w:color w:val="5B9BD5" w:themeColor="accent1"/>
@@ -3199,7 +4131,14 @@
         <w:rPr>
           <w:color w:val="5B9BD5" w:themeColor="accent1"/>
         </w:rPr>
-        <w:t>rmDetails </w:t>
+        <w:t>rmDetails</w:t>
+      </w:r>
+      <w:proofErr w:type="spellEnd"/>
+      <w:r>
+        <w:rPr>
+          <w:color w:val="5B9BD5" w:themeColor="accent1"/>
+        </w:rPr>
+        <w:t> </w:t>
       </w:r>
       <w:r>
         <w:t>: ce F</w:t>
@@ -3285,8 +4224,20 @@
         <w:t xml:space="preserve"> </w:t>
       </w:r>
       <w:r>
+        <w:t xml:space="preserve">Parmi les vérifications faites, la validité du format de l’adresse mail s’effectue via une tentative d’instanciation de la classe </w:t>
+      </w:r>
+      <w:proofErr w:type="spellStart"/>
+      <w:r>
+        <w:t>MailAddress</w:t>
+      </w:r>
+      <w:proofErr w:type="spellEnd"/>
+      <w:r>
+        <w:t xml:space="preserve"> : si l’instanciation lève une exception, c’est que le format n’est pas valide. </w:t>
+      </w:r>
+      <w:r>
         <w:t xml:space="preserve">Dans le cas de </w:t>
       </w:r>
+      <w:proofErr w:type="spellStart"/>
       <w:r>
         <w:rPr>
           <w:rStyle w:val="Console"/>
@@ -3299,17 +4250,70 @@
         </w:rPr>
         <w:t>Employee</w:t>
       </w:r>
+      <w:proofErr w:type="spellEnd"/>
       <w:r>
         <w:t xml:space="preserve">, le champ « Rôle » </w:t>
       </w:r>
       <w:r>
-        <w:t xml:space="preserve">n’est pas une textBox mais une comboBox afin de </w:t>
+        <w:t xml:space="preserve">n’est pas une </w:t>
+      </w:r>
+      <w:proofErr w:type="spellStart"/>
+      <w:r>
+        <w:t>textBox</w:t>
+      </w:r>
+      <w:proofErr w:type="spellEnd"/>
+      <w:r>
+        <w:t xml:space="preserve"> mais une </w:t>
+      </w:r>
+      <w:proofErr w:type="spellStart"/>
+      <w:r>
+        <w:t>comboBox</w:t>
+      </w:r>
+      <w:proofErr w:type="spellEnd"/>
+      <w:r>
+        <w:t xml:space="preserve"> afin de </w:t>
       </w:r>
       <w:r>
         <w:t>limiter les erreurs de saisie.</w:t>
       </w:r>
       <w:r>
-        <w:t xml:space="preserve"> Cette comboBox est rempli grâce aux données reçues via une requête SQL.</w:t>
+        <w:t xml:space="preserve"> Cette </w:t>
+      </w:r>
+      <w:proofErr w:type="spellStart"/>
+      <w:r>
+        <w:t>comboBox</w:t>
+      </w:r>
+      <w:proofErr w:type="spellEnd"/>
+      <w:r>
+        <w:t xml:space="preserve"> est rempli</w:t>
+      </w:r>
+      <w:r>
+        <w:t>e</w:t>
+      </w:r>
+      <w:r>
+        <w:t xml:space="preserve"> grâce aux données reçues via une requête SQL</w:t>
+      </w:r>
+      <w:r>
+        <w:t xml:space="preserve"> qui récupère tous les rôles existants dans la table </w:t>
+      </w:r>
+      <w:proofErr w:type="spellStart"/>
+      <w:r>
+        <w:t>employee</w:t>
+      </w:r>
+      <w:proofErr w:type="spellEnd"/>
+      <w:r>
+        <w:t>.</w:t>
+      </w:r>
+      <w:r>
+        <w:t xml:space="preserve"> L’utilisateur peut également créer un nouveau rôle. Ce nouveau rôle apparaîtra alors dans la </w:t>
+      </w:r>
+      <w:proofErr w:type="spellStart"/>
+      <w:r>
+        <w:t>comboBox</w:t>
+      </w:r>
+      <w:proofErr w:type="spellEnd"/>
+      <w:r>
+        <w:t xml:space="preserve"> lors des ajouts et modifications suivants.</w:t>
       </w:r>
       <w:r>
         <w:t xml:space="preserve"> </w:t>
@@ -3331,9 +4335,6 @@
       </w:r>
       <w:r>
         <w:t>.</w:t>
-      </w:r>
-      <w:r>
-        <w:t xml:space="preserve"> </w:t>
       </w:r>
     </w:p>
     <w:p>
@@ -3363,7 +4364,15 @@
         <w:t>, d’autres classes ont été implémentées</w:t>
       </w:r>
       <w:r>
-        <w:t xml:space="preserve"> permettant de stocker et manipuler les données extraites de la BDD. Nous avons également créé une classe static </w:t>
+        <w:t xml:space="preserve"> permettant de stocker et manipuler les données extraites de la BDD. Nous avons également créé une classe </w:t>
+      </w:r>
+      <w:proofErr w:type="spellStart"/>
+      <w:r>
+        <w:t>static</w:t>
+      </w:r>
+      <w:proofErr w:type="spellEnd"/>
+      <w:r>
+        <w:t xml:space="preserve"> </w:t>
       </w:r>
       <w:r>
         <w:rPr>
@@ -3500,10 +4509,15 @@
           </w:tcPr>
           <w:p>
             <w:r>
-              <w:t xml:space="preserve">Se déconnecter </w:t>
+              <w:t xml:space="preserve">Se déconnecter quand </w:t>
             </w:r>
+            <w:proofErr w:type="spellStart"/>
             <w:r>
-              <w:t>quand FrmDetails ouvert</w:t>
+              <w:t>FrmDetails</w:t>
+            </w:r>
+            <w:proofErr w:type="spellEnd"/>
+            <w:r>
+              <w:t xml:space="preserve"> ouvert</w:t>
             </w:r>
           </w:p>
         </w:tc>
@@ -3592,10 +4606,52 @@
           </w:tcPr>
           <w:p>
             <w:r>
-              <w:t>Revenir à FrmHome quand FrmDetails</w:t>
+              <w:t xml:space="preserve">Revenir à FrmHome quand </w:t>
             </w:r>
+            <w:proofErr w:type="spellStart"/>
+            <w:r>
+              <w:t>FrmDetails</w:t>
+            </w:r>
+            <w:proofErr w:type="spellEnd"/>
             <w:r>
               <w:t xml:space="preserve"> ouvert</w:t>
+            </w:r>
+          </w:p>
+        </w:tc>
+        <w:tc>
+          <w:tcPr>
+            <w:tcW w:w="3254" w:type="dxa"/>
+          </w:tcPr>
+          <w:p/>
+        </w:tc>
+      </w:tr>
+      <w:tr>
+        <w:tc>
+          <w:tcPr>
+            <w:tcW w:w="6091" w:type="dxa"/>
+          </w:tcPr>
+          <w:p>
+            <w:r>
+              <w:t>Les éléments sont-ils dans l’ordre de la BDD au premier affichage ?</w:t>
+            </w:r>
+          </w:p>
+        </w:tc>
+        <w:tc>
+          <w:tcPr>
+            <w:tcW w:w="3254" w:type="dxa"/>
+          </w:tcPr>
+          <w:p/>
+          <w:p/>
+        </w:tc>
+      </w:tr>
+      <w:tr>
+        <w:tc>
+          <w:tcPr>
+            <w:tcW w:w="6091" w:type="dxa"/>
+          </w:tcPr>
+          <w:p>
+            <w:r>
+              <w:t>Fonction de tri fonctionne comme prévu ?</w:t>
             </w:r>
           </w:p>
         </w:tc>
@@ -3704,8 +4760,13 @@
     </w:tbl>
     <w:p/>
     <w:p>
-      <w:r>
-        <w:t>FrmDetails :</w:t>
+      <w:proofErr w:type="spellStart"/>
+      <w:r>
+        <w:t>FrmDetails</w:t>
+      </w:r>
+      <w:proofErr w:type="spellEnd"/>
+      <w:r>
+        <w:t> :</w:t>
       </w:r>
     </w:p>
     <w:tbl>
@@ -3769,6 +4830,7 @@
     </w:p>
     <w:p>
       <w:r>
+        <w:lastRenderedPageBreak/>
         <w:t>Finir les onglets productifs restants.</w:t>
       </w:r>
     </w:p>
@@ -3782,7 +4844,6 @@
     </w:p>
     <w:p>
       <w:r>
-        <w:lastRenderedPageBreak/>
         <w:t>Ajouter un menu pour changer son mot de passe pour les utilisateurs qui ne sont pas admin.</w:t>
       </w:r>
     </w:p>
@@ -3806,7 +4867,15 @@
     </w:p>
     <w:p>
       <w:r>
-        <w:t>Affiner la gestion des exceptions avec des try catch plus localisés</w:t>
+        <w:t xml:space="preserve">Affiner la gestion des exceptions avec des </w:t>
+      </w:r>
+      <w:proofErr w:type="spellStart"/>
+      <w:r>
+        <w:t>try</w:t>
+      </w:r>
+      <w:proofErr w:type="spellEnd"/>
+      <w:r>
+        <w:t xml:space="preserve"> catch plus localisés</w:t>
       </w:r>
       <w:r>
         <w:t xml:space="preserve"> et pertinents.</w:t>
@@ -3843,7 +4912,23 @@
         <w:t xml:space="preserve">tous les contrôles communs </w:t>
       </w:r>
       <w:r>
-        <w:t>et méthodes communes aux enfants FrmListEmployees, FrmListClients, etc.</w:t>
+        <w:t xml:space="preserve">et méthodes communes aux enfants </w:t>
+      </w:r>
+      <w:proofErr w:type="spellStart"/>
+      <w:r>
+        <w:t>FrmListEmployees</w:t>
+      </w:r>
+      <w:proofErr w:type="spellEnd"/>
+      <w:r>
+        <w:t xml:space="preserve">, </w:t>
+      </w:r>
+      <w:proofErr w:type="spellStart"/>
+      <w:r>
+        <w:t>FrmListClients</w:t>
+      </w:r>
+      <w:proofErr w:type="spellEnd"/>
+      <w:r>
+        <w:t>, etc.</w:t>
       </w:r>
     </w:p>
     <w:p>
@@ -3933,9 +5018,17 @@
         <w:rPr>
           <w:rStyle w:val="Titre2Car"/>
         </w:rPr>
-        <w:t>Table des abbréviations</w:t>
+        <w:t xml:space="preserve">Table des </w:t>
+      </w:r>
+      <w:proofErr w:type="spellStart"/>
+      <w:r>
+        <w:rPr>
+          <w:rStyle w:val="Titre2Car"/>
+        </w:rPr>
+        <w:t>abbréviations</w:t>
       </w:r>
       <w:bookmarkEnd w:id="27"/>
+      <w:proofErr w:type="spellEnd"/>
     </w:p>
     <w:p>
       <w:r>
@@ -3953,19 +5046,56 @@
       </w:r>
     </w:p>
     <w:p>
-      <w:r>
-        <w:t>WinForms : Windows Froms</w:t>
-      </w:r>
+      <w:proofErr w:type="spellStart"/>
+      <w:r>
+        <w:t>WinForms</w:t>
+      </w:r>
+      <w:proofErr w:type="spellEnd"/>
+      <w:r>
+        <w:t xml:space="preserve"> : Windows </w:t>
+      </w:r>
+      <w:proofErr w:type="spellStart"/>
+      <w:r>
+        <w:t>Froms</w:t>
+      </w:r>
+      <w:proofErr w:type="spellEnd"/>
     </w:p>
     <w:p>
       <w:r>
-        <w:t>DB : Database</w:t>
-      </w:r>
+        <w:lastRenderedPageBreak/>
+        <w:t xml:space="preserve">DB : </w:t>
+      </w:r>
+      <w:proofErr w:type="spellStart"/>
+      <w:r>
+        <w:t>Database</w:t>
+      </w:r>
+      <w:proofErr w:type="spellEnd"/>
     </w:p>
     <w:p>
       <w:r>
-        <w:t>CRUD : create, read, update, delete</w:t>
-      </w:r>
+        <w:t xml:space="preserve">CRUD : </w:t>
+      </w:r>
+      <w:proofErr w:type="spellStart"/>
+      <w:r>
+        <w:t>create</w:t>
+      </w:r>
+      <w:proofErr w:type="spellEnd"/>
+      <w:r>
+        <w:t xml:space="preserve">, </w:t>
+      </w:r>
+      <w:proofErr w:type="spellStart"/>
+      <w:r>
+        <w:t>read</w:t>
+      </w:r>
+      <w:proofErr w:type="spellEnd"/>
+      <w:r>
+        <w:t xml:space="preserve">, update, </w:t>
+      </w:r>
+      <w:proofErr w:type="spellStart"/>
+      <w:r>
+        <w:t>delete</w:t>
+      </w:r>
+      <w:proofErr w:type="spellEnd"/>
     </w:p>
     <w:p>
       <w:pPr>
@@ -3973,7 +5103,6 @@
       </w:pPr>
       <w:bookmarkStart w:id="28" w:name="_Toc29"/>
       <w:r>
-        <w:lastRenderedPageBreak/>
         <w:t>Table des illustrations</w:t>
       </w:r>
       <w:bookmarkEnd w:id="28"/>
@@ -4017,8 +5146,8 @@
       </w:r>
     </w:p>
     <w:sectPr>
-      <w:headerReference w:type="default" r:id="rId16"/>
-      <w:footerReference w:type="default" r:id="rId17"/>
+      <w:headerReference w:type="default" r:id="rId21"/>
+      <w:footerReference w:type="default" r:id="rId22"/>
       <w:pgSz w:w="11906" w:h="16838" w:orient="landscape"/>
       <w:pgMar w:top="397" w:right="850" w:bottom="1134" w:left="1701" w:header="709" w:footer="709" w:gutter="0"/>
       <w:cols w:space="708"/>
@@ -5717,6 +6846,7 @@
   <w:style w:type="character" w:default="1" w:styleId="Policepardfaut">
     <w:name w:val="Default Paragraph Font"/>
     <w:uiPriority w:val="1"/>
+    <w:semiHidden/>
     <w:unhideWhenUsed/>
   </w:style>
   <w:style w:type="table" w:default="1" w:styleId="TableauNormal">
@@ -5984,7 +7114,6 @@
     <w:basedOn w:val="Normal"/>
     <w:next w:val="Normal"/>
     <w:uiPriority w:val="35"/>
-    <w:semiHidden/>
     <w:unhideWhenUsed/>
     <w:qFormat/>
     <w:rPr>
@@ -17290,6 +18419,7 @@
   <w:rsids>
     <w:rsidRoot w:val="00422008"/>
     <w:rsid w:val="0018596C"/>
+    <w:rsid w:val="00313247"/>
     <w:rsid w:val="00422008"/>
   </w:rsids>
   <m:mathPr>

</xml_diff>

<commit_message>
Finish presentation + finish comments in code
</commit_message>
<xml_diff>
--- a/Documentation/documentation_cargoFlow.docx
+++ b/Documentation/documentation_cargoFlow.docx
@@ -148,11 +148,15 @@
       <w:pPr>
         <w:pStyle w:val="Sansinterligne"/>
         <w:jc w:val="center"/>
+        <w:rPr>
+          <w:lang w:val="en-US"/>
+        </w:rPr>
       </w:pPr>
       <w:hyperlink r:id="rId10" w:tooltip="mailto:ianalain.clot@eduvaud.ch" w:history="1">
         <w:r>
           <w:rPr>
             <w:rStyle w:val="Lienhypertexte"/>
+            <w:lang w:val="en-US"/>
           </w:rPr>
           <w:t>ianalain.clot@eduvaud.ch</w:t>
         </w:r>
@@ -161,16 +165,25 @@
     <w:p>
       <w:pPr>
         <w:jc w:val="center"/>
+        <w:rPr>
+          <w:lang w:val="en-US"/>
+        </w:rPr>
       </w:pPr>
     </w:p>
     <w:p>
       <w:pPr>
         <w:jc w:val="center"/>
+        <w:rPr>
+          <w:lang w:val="en-US"/>
+        </w:rPr>
       </w:pPr>
     </w:p>
     <w:p>
       <w:pPr>
         <w:jc w:val="center"/>
+        <w:rPr>
+          <w:lang w:val="en-US"/>
+        </w:rPr>
       </w:pPr>
     </w:p>
     <w:p>
@@ -278,7 +291,6 @@
           <w:docPartUnique/>
         </w:docPartObj>
       </w:sdtPr>
-      <w:sdtEndPr/>
       <w:sdtContent>
         <w:p>
           <w:pPr>
@@ -298,10 +310,7 @@
           </w:r>
           <w:hyperlink w:anchor="_Toc1" w:tooltip="#_Toc1" w:history="1">
             <w:r>
-              <w:t>1.</w:t>
-            </w:r>
-            <w:r>
-              <w:t xml:space="preserve"> </w:t>
+              <w:t xml:space="preserve">1. </w:t>
             </w:r>
             <w:r>
               <w:rPr>
@@ -513,10 +522,7 @@
           </w:pPr>
           <w:hyperlink w:anchor="_Toc6" w:tooltip="#_Toc6" w:history="1">
             <w:r>
-              <w:t>2.</w:t>
-            </w:r>
-            <w:r>
-              <w:t xml:space="preserve"> </w:t>
+              <w:t xml:space="preserve">2. </w:t>
             </w:r>
             <w:r>
               <w:rPr>
@@ -682,10 +688,7 @@
           </w:pPr>
           <w:hyperlink w:anchor="_Toc10" w:tooltip="#_Toc10" w:history="1">
             <w:r>
-              <w:t>3.</w:t>
-            </w:r>
-            <w:r>
-              <w:t xml:space="preserve"> </w:t>
+              <w:t xml:space="preserve">3. </w:t>
             </w:r>
             <w:r>
               <w:rPr>
@@ -1284,10 +1287,7 @@
           </w:pPr>
           <w:hyperlink w:anchor="_Toc24" w:tooltip="#_Toc24" w:history="1">
             <w:r>
-              <w:t>4.</w:t>
-            </w:r>
-            <w:r>
-              <w:t xml:space="preserve"> </w:t>
+              <w:t xml:space="preserve">4. </w:t>
             </w:r>
             <w:r>
               <w:rPr>
@@ -1410,10 +1410,7 @@
           </w:pPr>
           <w:hyperlink w:anchor="_Toc27" w:tooltip="#_Toc27" w:history="1">
             <w:r>
-              <w:t>5.</w:t>
-            </w:r>
-            <w:r>
-              <w:t xml:space="preserve"> </w:t>
+              <w:t xml:space="preserve">5. </w:t>
             </w:r>
             <w:r>
               <w:rPr>
@@ -1450,10 +1447,7 @@
           </w:pPr>
           <w:hyperlink w:anchor="_Toc28" w:tooltip="#_Toc28" w:history="1">
             <w:r>
-              <w:t>6.</w:t>
-            </w:r>
-            <w:r>
-              <w:t xml:space="preserve"> </w:t>
+              <w:t xml:space="preserve">6. </w:t>
             </w:r>
             <w:r>
               <w:rPr>
@@ -1576,10 +1570,7 @@
           </w:pPr>
           <w:hyperlink w:anchor="_Toc31" w:tooltip="#_Toc31" w:history="1">
             <w:r>
-              <w:t>7.</w:t>
-            </w:r>
-            <w:r>
-              <w:t xml:space="preserve"> </w:t>
+              <w:t xml:space="preserve">7. </w:t>
             </w:r>
             <w:r>
               <w:rPr>
@@ -2065,13 +2056,8 @@
             <w:pPr>
               <w:jc w:val="right"/>
             </w:pPr>
-            <w:proofErr w:type="spellStart"/>
-            <w:r>
-              <w:t>Fichiers</w:t>
-            </w:r>
-            <w:proofErr w:type="spellEnd"/>
-            <w:r>
-              <w:t xml:space="preserve"> SQL</w:t>
+            <w:r>
+              <w:t>Fichiers SQL</w:t>
             </w:r>
           </w:p>
         </w:tc>
@@ -2267,19 +2253,13 @@
     </w:p>
     <w:p>
       <w:r>
-        <w:t xml:space="preserve">Notre page de login doit interagir avec la base de données, afin d’avoir accès à l’adresse email et au mot de passe des personnes ayant accès à notre logiciel. Si les informations d’identification sont correctes, la page d’accueil de notre logiciel doit s’afficher. Sur le haut de la page d’accueil du logiciel, des onglets permettent de choisir quelles sont les informations que l’on souhaite afficher. Lors du chargement de l’onglet sélectionné, le logiciel interagit avec la base de données pour afficher les </w:t>
-      </w:r>
-      <w:r>
-        <w:t>données nécessaires.</w:t>
+        <w:t>Notre page de login doit interagir avec la base de données, afin d’avoir accès à l’adresse email et au mot de passe des personnes ayant accès à notre logiciel. Si les informations d’identification sont correctes, la page d’accueil de notre logiciel doit s’afficher. Sur le haut de la page d’accueil du logiciel, des onglets permettent de choisir quelles sont les informations que l’on souhaite afficher. Lors du chargement de l’onglet sélectionné, le logiciel interagit avec la base de données pour afficher les données nécessaires.</w:t>
       </w:r>
     </w:p>
     <w:p>
       <w:r>
         <w:lastRenderedPageBreak/>
-        <w:t>Lorsqu’on se trouve sur un de ces onglets, par exemple le transporteur, la liste des éléments que le client a exigée s’affiche dans le DataGridView. A droite de cette liste, quatre boutons permettent d’effectuer les opérations CRUD. Le bouton Détail permet d’afficher toutes les caractéristiques du transporteur se trouvant dans la BDD. Le bouton Ajouter permet d’ajouter un nouveau transporteur dans la BDD. Le bouton Modifier permet de modifier un transporteur existant déjà dans la BDD. Le bouton Supprimer pe</w:t>
-      </w:r>
-      <w:r>
-        <w:t>rmet de supprimer un transporteur de la BDD.</w:t>
+        <w:t>Lorsqu’on se trouve sur un de ces onglets, par exemple le transporteur, la liste des éléments que le client a exigée s’affiche dans le DataGridView. A droite de cette liste, quatre boutons permettent d’effectuer les opérations CRUD. Le bouton Détail permet d’afficher toutes les caractéristiques du transporteur se trouvant dans la BDD. Le bouton Ajouter permet d’ajouter un nouveau transporteur dans la BDD. Le bouton Modifier permet de modifier un transporteur existant déjà dans la BDD. Le bouton Supprimer permet de supprimer un transporteur de la BDD.</w:t>
       </w:r>
     </w:p>
     <w:p>
@@ -2312,10 +2292,7 @@
     </w:p>
     <w:p>
       <w:r>
-        <w:t>Concernant la division du temps à notre disposition, nous avons décidé d’effectuer 5 sprints. Aux 4 premiers sprints ont été attribuées deux semaines chacun. Concernant la dernière semaine à disposition, nous avons préféré créer un 5e sprint plutôt que d’allonger le 4e d’une semaine. La raison de cette décision a été que cette dernière semaine était assez différente des autres, dans le sens où elle était prévue essentiellement pour la fin de l’écriture de la documentation et de la préparation de la présenta</w:t>
-      </w:r>
-      <w:r>
-        <w:t>tion. L’essentiel de l’implémentation était déjà effectué.</w:t>
+        <w:t>Concernant la division du temps à notre disposition, nous avons décidé d’effectuer 5 sprints. Aux 4 premiers sprints ont été attribuées deux semaines chacun. Concernant la dernière semaine à disposition, nous avons préféré créer un 5e sprint plutôt que d’allonger le 4e d’une semaine. La raison de cette décision a été que cette dernière semaine était assez différente des autres, dans le sens où elle était prévue essentiellement pour la fin de l’écriture de la documentation et de la préparation de la présentation. L’essentiel de l’implémentation était déjà effectué.</w:t>
       </w:r>
     </w:p>
     <w:p>
@@ -2356,10 +2333,7 @@
       </w:r>
       <w:proofErr w:type="spellEnd"/>
       <w:r>
-        <w:t xml:space="preserve"> d’un colis ? Est-ce qu’il existe une base de données partagée entre un transporteur et l’entreprise qui requiert ces services pour suivre ces colis ? Nous avons évidemment cherché des informations sur internet mais nous avons également tenté d’en apprendre plus en faisant jouer nos contacts. Nous avons en effet pu discuter avec le mari d’une amie qui est logisticien mais sa spécialisation ne lui permettait pas de nous aider pour répondre précisément à ces questions. Nous nous sommes aussi rendu à l</w:t>
-      </w:r>
-      <w:r>
-        <w:t>’Imprimerie de Sainte-Croix avec laquelle un autre ami a des contacts, mais à nouveau ils n’ont pas pu nous aider : ils n’ont pas un inventaire suffisamment grand à gérer pour utiliser des systèmes de gestion des stocks.</w:t>
+        <w:t xml:space="preserve"> d’un colis ? Est-ce qu’il existe une base de données partagée entre un transporteur et l’entreprise qui requiert ces services pour suivre ces colis ? Nous avons évidemment cherché des informations sur internet mais nous avons également tenté d’en apprendre plus en faisant jouer nos contacts. Nous avons en effet pu discuter avec le mari d’une amie qui est logisticien mais sa spécialisation ne lui permettait pas de nous aider pour répondre précisément à ces questions. Nous nous sommes aussi rendu à l’Imprimerie de Sainte-Croix avec laquelle un autre ami a des contacts, mais à nouveau ils n’ont pas pu nous aider : ils n’ont pas un inventaire suffisamment grand à gérer pour utiliser des systèmes de gestion des stocks.</w:t>
       </w:r>
     </w:p>
     <w:p>
@@ -3251,10 +3225,7 @@
     </w:p>
     <w:p>
       <w:r>
-        <w:t>Il n’y a pas de relations d’associations car nous nous sommes rendu compte au fur et à mesure que le projet avançait que, étant donné que les modifications que nous apportions à nos données se faisaient via des requêtes SQL, les associations entre les tables se faisaient par des requêtes SQL plutôt que par des associations entre les classes. Techniquement, nous pourrions récupérer et manipuler toutes les informations de la base de données sans avoir à créer des instances de nos classes. On utiliserait alors</w:t>
-      </w:r>
-      <w:r>
-        <w:t xml:space="preserve"> des classes statiques et des méthodes statiques pour interagir avec DBConnection et la BDD.</w:t>
+        <w:t>Il n’y a pas de relations d’associations car nous nous sommes rendu compte au fur et à mesure que le projet avançait que, étant donné que les modifications que nous apportions à nos données se faisaient via des requêtes SQL, les associations entre les tables se faisaient par des requêtes SQL plutôt que par des associations entre les classes. Techniquement, nous pourrions récupérer et manipuler toutes les informations de la base de données sans avoir à créer des instances de nos classes. On utiliserait alors des classes statiques et des méthodes statiques pour interagir avec DBConnection et la BDD.</w:t>
       </w:r>
     </w:p>
     <w:p>
@@ -3286,10 +3257,7 @@
         <w:t>DBConnection</w:t>
       </w:r>
       <w:r>
-        <w:t xml:space="preserve"> est dédiée à l’établissement et à la fermeture de connexions avec la base de données ainsi qu’à l’exécution de différents types de requêtes.</w:t>
-      </w:r>
-      <w:r>
-        <w:t xml:space="preserve"> Nous avons essayé, dans la mesure du possible, de créer des méthodes d’exécution des requêtes les plus </w:t>
+        <w:t xml:space="preserve"> est dédiée à l’établissement et à la fermeture de connexions avec la base de données ainsi qu’à l’exécution de différents types de requêtes. Nous avons essayé, dans la mesure du possible, de créer des méthodes d’exécution des requêtes les plus </w:t>
       </w:r>
       <w:r>
         <w:lastRenderedPageBreak/>
@@ -3366,7 +3334,7 @@
         <mc:AlternateContent>
           <mc:Choice Requires="wpg">
             <w:drawing>
-              <wp:anchor distT="0" distB="0" distL="114300" distR="114300" simplePos="0" relativeHeight="251655168" behindDoc="0" locked="0" layoutInCell="1" allowOverlap="1" wp14:anchorId="0A4523D3" wp14:editId="0A4523D4">
+              <wp:anchor distT="0" distB="0" distL="114300" distR="114300" simplePos="0" relativeHeight="251652096" behindDoc="0" locked="0" layoutInCell="1" allowOverlap="1" wp14:anchorId="0A4523D3" wp14:editId="42A32ECD">
                 <wp:simplePos x="0" y="0"/>
                 <wp:positionH relativeFrom="column">
                   <wp:posOffset>2660592</wp:posOffset>
@@ -3480,7 +3448,7 @@
           </mc:Choice>
           <mc:Fallback>
             <w:pict>
-              <v:group w14:anchorId="0A4523D3" id="_x0000_s1029" style="position:absolute;left:0;text-align:left;margin-left:209.5pt;margin-top:.6pt;width:257.45pt;height:216.6pt;z-index:251655168" coordsize="32696,27508" o:gfxdata="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">
+              <v:group w14:anchorId="0A4523D3" id="_x0000_s1029" style="position:absolute;left:0;text-align:left;margin-left:209.5pt;margin-top:.6pt;width:257.45pt;height:216.6pt;z-index:251652096" coordsize="32696,27508" o:gfxdata="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">
                 <v:shape id="Image 1" o:spid="_x0000_s1030" type="#_x0000_t75" alt="Une image contenant texte, capture d’écran, nombre, logiciel&#10;&#10;Description générée automatiquement" style="position:absolute;width:32696;height:24174;visibility:visible;mso-wrap-style:square" o:gfxdata="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">
                   <v:imagedata r:id="rId16" o:title="Une image contenant texte, capture d’écran, nombre, logiciel&#10;&#10;Description générée automatiquement"/>
                 </v:shape>
@@ -3553,10 +3521,7 @@
         <w:t>Application.Run(frmLogin)</w:t>
       </w:r>
       <w:r>
-        <w:t>. Ce faisant, le fermer met fin à l’exécution du programme. Pour cette raison, après que des identifiants corrects soient entrés et avant que le Form de l’accueil ne soi</w:t>
-      </w:r>
-      <w:r>
-        <w:t xml:space="preserve">t affiché, l’instance de </w:t>
+        <w:t xml:space="preserve">. Ce faisant, le fermer met fin à l’exécution du programme. Pour cette raison, après que des identifiants corrects soient entrés et avant que le Form de l’accueil ne soit affiché, l’instance de </w:t>
       </w:r>
       <w:r>
         <w:rPr>
@@ -3570,10 +3535,7 @@
     </w:p>
     <w:p>
       <w:r>
-        <w:t xml:space="preserve">Après un login réussi, l’adresse mail et le rôle </w:t>
-      </w:r>
-      <w:r>
-        <w:t xml:space="preserve">de l’utilisateur sont stockés dans des variables de session (des attributs statiques de la classe statique </w:t>
+        <w:t xml:space="preserve">Après un login réussi, l’adresse mail et le rôle de l’utilisateur sont stockés dans des variables de session (des attributs statiques de la classe statique </w:t>
       </w:r>
       <w:r>
         <w:rPr>
@@ -3607,37 +3569,34 @@
     <w:p>
       <w:r>
         <w:rPr>
-          <w:rStyle w:val="Console"/>
-          <w:rFonts w:ascii="Arial" w:hAnsi="Arial"/>
           <w:noProof/>
-          <w:color w:val="auto"/>
         </w:rPr>
         <mc:AlternateContent>
           <mc:Choice Requires="wpg">
             <w:drawing>
-              <wp:anchor distT="0" distB="0" distL="114300" distR="114300" simplePos="0" relativeHeight="251659264" behindDoc="0" locked="0" layoutInCell="1" allowOverlap="1" wp14:anchorId="0A4523D5" wp14:editId="0A4523D6">
+              <wp:anchor distT="0" distB="0" distL="114300" distR="114300" simplePos="0" relativeHeight="251659264" behindDoc="0" locked="0" layoutInCell="1" allowOverlap="1" wp14:anchorId="0E4D1858" wp14:editId="505541C0">
                 <wp:simplePos x="0" y="0"/>
                 <wp:positionH relativeFrom="column">
-                  <wp:posOffset>789940</wp:posOffset>
+                  <wp:posOffset>790982</wp:posOffset>
                 </wp:positionH>
                 <wp:positionV relativeFrom="paragraph">
-                  <wp:posOffset>1315564</wp:posOffset>
+                  <wp:posOffset>1315960</wp:posOffset>
                 </wp:positionV>
-                <wp:extent cx="4363085" cy="3000375"/>
-                <wp:effectExtent l="0" t="0" r="0" b="9525"/>
+                <wp:extent cx="4363085" cy="3004077"/>
+                <wp:effectExtent l="0" t="0" r="0" b="6350"/>
                 <wp:wrapTopAndBottom/>
-                <wp:docPr id="4" name="Groupe 2"/>
+                <wp:docPr id="2115479849" name="Groupe 2"/>
                 <wp:cNvGraphicFramePr/>
                 <a:graphic xmlns:a="http://schemas.openxmlformats.org/drawingml/2006/main">
                   <a:graphicData uri="http://schemas.microsoft.com/office/word/2010/wordprocessingGroup">
                     <wpg:wgp>
                       <wpg:cNvGrpSpPr/>
-                      <wpg:grpSpPr bwMode="auto">
+                      <wpg:grpSpPr>
                         <a:xfrm>
                           <a:off x="0" y="0"/>
-                          <a:ext cx="4363085" cy="3000375"/>
+                          <a:ext cx="4363085" cy="3004077"/>
                           <a:chOff x="0" y="0"/>
-                          <a:chExt cx="4363085" cy="3000375"/>
+                          <a:chExt cx="4363085" cy="3004077"/>
                         </a:xfrm>
                       </wpg:grpSpPr>
                       <pic:pic xmlns:pic="http://schemas.openxmlformats.org/drawingml/2006/picture">
@@ -3662,11 +3621,11 @@
                         </pic:spPr>
                       </pic:pic>
                       <wps:wsp>
-                        <wps:cNvPr id="525833389" name="Zone de texte 525833389"/>
+                        <wps:cNvPr id="525833389" name="Zone de texte 1"/>
                         <wps:cNvSpPr txBox="1"/>
                         <wps:spPr bwMode="auto">
                           <a:xfrm>
-                            <a:off x="0" y="2722245"/>
+                            <a:off x="0" y="2725947"/>
                             <a:ext cx="4363085" cy="278130"/>
                           </a:xfrm>
                           <a:prstGeom prst="rect">
@@ -3729,11 +3688,11 @@
           </mc:Choice>
           <mc:Fallback>
             <w:pict>
-              <v:group w14:anchorId="0A4523D5" id="Groupe 2" o:spid="_x0000_s1032" style="position:absolute;left:0;text-align:left;margin-left:62.2pt;margin-top:103.6pt;width:343.55pt;height:236.25pt;z-index:251659264" coordsize="43630,30003" o:gfxdata="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">
+              <v:group w14:anchorId="0E4D1858" id="Groupe 2" o:spid="_x0000_s1032" style="position:absolute;left:0;text-align:left;margin-left:62.3pt;margin-top:103.6pt;width:343.55pt;height:236.55pt;z-index:251659264" coordsize="43630,30040" o:gfxdata="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">
                 <v:shape id="Image 1" o:spid="_x0000_s1033" type="#_x0000_t75" alt="Une image contenant texte, capture d’écran, logiciel, Page web&#10;&#10;Description générée automatiquement" style="position:absolute;width:43630;height:26670;visibility:visible;mso-wrap-style:square" o:gfxdata="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">
                   <v:imagedata r:id="rId18" o:title="Une image contenant texte, capture d’écran, logiciel, Page web&#10;&#10;Description générée automatiquement"/>
                 </v:shape>
-                <v:shape id="Zone de texte 525833389" o:spid="_x0000_s1034" type="#_x0000_t202" style="position:absolute;top:27222;width:43630;height:2781;visibility:visible;mso-wrap-style:square;v-text-anchor:top" o:gfxdata="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" stroked="f">
+                <v:shape id="Zone de texte 1" o:spid="_x0000_s1034" type="#_x0000_t202" style="position:absolute;top:27259;width:43630;height:2781;visibility:visible;mso-wrap-style:square;v-text-anchor:top" o:gfxdata="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" stroked="f">
                   <v:textbox style="mso-fit-shape-to-text:t" inset="0,0,0,0">
                     <w:txbxContent>
                       <w:p>
@@ -3804,10 +3763,7 @@
         <w:t>FrmHome</w:t>
       </w:r>
       <w:r>
-        <w:t>, il est également possible pour l’utilisateur de se déconnecter. Les variables</w:t>
-      </w:r>
-      <w:r>
-        <w:t xml:space="preserve"> de session sont alors réinitialisées et l’instance de </w:t>
+        <w:t xml:space="preserve">, il est également possible pour l’utilisateur de se déconnecter. Les variables de session sont alors réinitialisées et l’instance de </w:t>
       </w:r>
       <w:r>
         <w:rPr>
@@ -3933,10 +3889,7 @@
         <w:t>&gt;</w:t>
       </w:r>
       <w:r>
-        <w:t>. Ce choix découle assez naturellement de la manière dont nous réc</w:t>
-      </w:r>
-      <w:r>
-        <w:t>upérons les données de la BDD. En effet, nous avons mis en place un certain nombre de classes représentant la majorité des entités présentes dans notre BDD et nous créons des listes d’objets avec les résultats de nos requêtes SQL. Ce passage des données brutes vers des classes permet de mieux respecter les principes de la programmation orientée objet et permet d’implémenter plus facilement des méthodes spécifiques à chacune de ces classes.</w:t>
+        <w:t>. Ce choix découle assez naturellement de la manière dont nous récupérons les données de la BDD. En effet, nous avons mis en place un certain nombre de classes représentant la majorité des entités présentes dans notre BDD et nous créons des listes d’objets avec les résultats de nos requêtes SQL. Ce passage des données brutes vers des classes permet de mieux respecter les principes de la programmation orientée objet et permet d’implémenter plus facilement des méthodes spécifiques à chacune de ces classes.</w:t>
       </w:r>
     </w:p>
     <w:p>
@@ -4253,10 +4206,7 @@
         <w:t>FrmLists</w:t>
       </w:r>
       <w:r>
-        <w:t xml:space="preserve">, </w:t>
-      </w:r>
-      <w:r>
-        <w:t xml:space="preserve">cliquer sur le header de la colonne Nom permet de trier les transporteurs par leur nom, alternativement dans l’ordre alphabétique et inversé. Nous n’avons malheureusement pas réussi à implémenter cette fonctionnalité par le biais des propriétés et méthodes de </w:t>
+        <w:t xml:space="preserve">, cliquer sur le header de la colonne Nom permet de trier les transporteurs par leur nom, alternativement dans l’ordre alphabétique et inversé. Nous n’avons malheureusement pas réussi à implémenter cette fonctionnalité par le biais des propriétés et méthodes de </w:t>
       </w:r>
       <w:r>
         <w:rPr>
@@ -4718,10 +4668,7 @@
     </w:p>
     <w:p>
       <w:r>
-        <w:t>Selon les paramètres reçus, ces Form affichent un formulaire vide à remplir ou un formulaire prérempli à modifier. Cliquer sur le bouton Ajouter/Modifier en bas de ce formulaire déclenche une vérification que les champs obligatoires soient bien remplis, puis une série de vérification du bon format des valeurs entrées par l’utilisateur, puis le cas échéant prépare les données pour une requête SQL. Parmi les vérifications faites, la validité du format de l’adresse mail s’effectue via une tentative d’instancia</w:t>
-      </w:r>
-      <w:r>
-        <w:t xml:space="preserve">tion de la classe </w:t>
+        <w:t xml:space="preserve">Selon les paramètres reçus, ces Form affichent un formulaire vide à remplir ou un formulaire prérempli à modifier. Cliquer sur le bouton Ajouter/Modifier en bas de ce formulaire déclenche une vérification que les champs obligatoires soient bien remplis, puis une série de vérification du bon format des valeurs entrées par l’utilisateur, puis le cas échéant prépare les données pour une requête SQL. Parmi les vérifications faites, la validité du format de l’adresse mail s’effectue via une tentative d’instanciation de la classe </w:t>
       </w:r>
       <w:proofErr w:type="spellStart"/>
       <w:r>
@@ -4787,10 +4734,7 @@
       </w:r>
       <w:proofErr w:type="spellEnd"/>
       <w:r>
-        <w:t xml:space="preserve"> lors des ajouts et modifications sui</w:t>
-      </w:r>
-      <w:r>
-        <w:t xml:space="preserve">vants. Après exécution de la requête, l’utilisateur revient à </w:t>
+        <w:t xml:space="preserve"> lors des ajouts et modifications suivants. Après exécution de la requête, l’utilisateur revient à </w:t>
       </w:r>
       <w:r>
         <w:rPr>
@@ -5150,10 +5094,7 @@
         <w:t>s</w:t>
       </w:r>
       <w:r>
-        <w:t xml:space="preserve"> mais le temps étant ce qu’il est, il a fallu à un moment donné</w:t>
-      </w:r>
-      <w:r>
-        <w:t xml:space="preserve"> se fixer </w:t>
+        <w:t xml:space="preserve"> mais le temps étant ce qu’il est, il a fallu à un moment donné se fixer </w:t>
       </w:r>
       <w:r>
         <w:t>sur une version</w:t>
@@ -5193,18 +5134,12 @@
         <w:t>administrateur</w:t>
       </w:r>
       <w:r>
-        <w:t xml:space="preserve"> de l’entreprise sans </w:t>
-      </w:r>
-      <w:r>
-        <w:t>prendre en compte les différentes rôles contenus dans une entreprise.</w:t>
+        <w:t xml:space="preserve"> de l’entreprise sans prendre en compte les différentes rôles contenus dans une entreprise.</w:t>
       </w:r>
     </w:p>
     <w:p>
       <w:r>
-        <w:t xml:space="preserve">Rétrospectivement, ce projet s’est très bien déroulé. Nous avons pris énormément de plaisir à créer de toute pièce un logiciel potentiellement utile. La collaboration entre nous s’est passé à merveille, nous avons pu se répartir les tâches tout au long du travail, afin d’optimiser le temps que nous avions à disposition. Nous avons su surmonter les obstacles qui se sont dressé devant nous tout au long du projet, en cherchant sur internet par exemple, en en discutant entre nous lorsqu’il en était possible ou </w:t>
-      </w:r>
-      <w:r>
-        <w:t>en demandant de l’aide à M. Ithurbide ou M. Benzonana</w:t>
+        <w:t>Rétrospectivement, ce projet s’est très bien déroulé. Nous avons pris énormément de plaisir à créer de toute pièce un logiciel potentiellement utile. La collaboration entre nous s’est passé à merveille, nous avons pu se répartir les tâches tout au long du travail, afin d’optimiser le temps que nous avions à disposition. Nous avons su surmonter les obstacles qui se sont dressé devant nous tout au long du projet, en cherchant sur internet par exemple, en en discutant entre nous lorsqu’il en était possible ou en demandant de l’aide à M. Ithurbide ou M. Benzonana</w:t>
       </w:r>
       <w:r>
         <w:t>, ou parfois aussi à certains de nos collègues.</w:t>
@@ -5264,13 +5199,7 @@
       </w:r>
       <w:proofErr w:type="spellEnd"/>
       <w:r>
-        <w:t xml:space="preserve"> </w:t>
-      </w:r>
-      <w:r>
-        <w:t>près</w:t>
-      </w:r>
-      <w:r>
-        <w:t>. Bien entendu, de nombreuses améliorations sont possibles mais le temps à disposition étant limité, je trouve que le travail que nous avons fourni est vraiment bon. Malheureusement, nous n’avons pas eu le temps de finir le projet, mais dès sa présentation à M. Ithurbide lors de la première semaine, je me doutais que le projet était très ambitieux et qu’il fallait que je sois prêt à une telle éventualité.</w:t>
+        <w:t xml:space="preserve"> près. Bien entendu, de nombreuses améliorations sont possibles mais le temps à disposition étant limité, je trouve que le travail que nous avons fourni est vraiment bon. Malheureusement, nous n’avons pas eu le temps de finir le projet, mais dès sa présentation à M. Ithurbide lors de la première semaine, je me doutais que le projet était très ambitieux et qu’il fallait que je sois prêt à une telle éventualité.</w:t>
       </w:r>
     </w:p>
     <w:p>
@@ -5308,10 +5237,7 @@
     </w:p>
     <w:p>
       <w:r>
-        <w:t>En revanche, en ce qui concerne la phase de réflexion sur l’organisation du code C#, je pense que j’aurais dû me renseigner davantage sur le fonctionnement de la DataGridView qui est un élément central du projet. Mes premières recherches m’avaient amené à donner comme DataSource à ce DataGridView une liste d’objets car j’avais vu de tels exemples et car je suis à l’aise avec le concept de liste d’objets. Cependant, ce choix m’a posé de nombreux soucis  lorsqu’il a fallu trier et filtrer les données par la s</w:t>
-      </w:r>
-      <w:r>
-        <w:t xml:space="preserve">uite. D’autres formats semblent plus adapté pour cela. J’ai même vu vers la fin du projet qu’il était possible de donner comme DataSource à la DGV directement une BDD et qu’il existe un </w:t>
+        <w:t xml:space="preserve">En revanche, en ce qui concerne la phase de réflexion sur l’organisation du code C#, je pense que j’aurais dû me renseigner davantage sur le fonctionnement de la DataGridView qui est un élément central du projet. Mes premières recherches m’avaient amené à donner comme DataSource à ce DataGridView une liste d’objets car j’avais vu de tels exemples et car je suis à l’aise avec le concept de liste d’objets. Cependant, ce choix m’a posé de nombreux soucis  lorsqu’il a fallu trier et filtrer les données par la suite. D’autres formats semblent plus adapté pour cela. J’ai même vu vers la fin du projet qu’il était possible de donner comme DataSource à la DGV directement une BDD et qu’il existe un </w:t>
       </w:r>
       <w:proofErr w:type="spellStart"/>
       <w:r>
@@ -5327,10 +5253,7 @@
       </w:r>
       <w:proofErr w:type="spellEnd"/>
       <w:r>
-        <w:t xml:space="preserve"> permettant d’implémenter rapidement des fonctions de tri et de filtre (cf. dernière source). Malgré cela, je reste assez satisfait du code que nous avons produit dans la mesure où il est fonctionnel et stable. Théoriquement, avec plus de temps, je pense que nous pourrions remplir le cahier des charges établi au </w:t>
-      </w:r>
-      <w:r>
-        <w:t>début du projet.</w:t>
+        <w:t xml:space="preserve"> permettant d’implémenter rapidement des fonctions de tri et de filtre (cf. dernière source). Malgré cela, je reste assez satisfait du code que nous avons produit dans la mesure où il est fonctionnel et stable. Théoriquement, avec plus de temps, je pense que nous pourrions remplir le cahier des charges établi au début du projet.</w:t>
       </w:r>
     </w:p>
     <w:p>
@@ -20296,6 +20219,7 @@
   </w:compat>
   <w:rsids>
     <w:rsidRoot w:val="00AA3BC1"/>
+    <w:rsid w:val="00A3305B"/>
     <w:rsid w:val="00AA3BC1"/>
   </w:rsids>
   <m:mathPr>

</xml_diff>

<commit_message>
Small fix in doc and presentation
</commit_message>
<xml_diff>
--- a/Documentation/documentation_cargoFlow.docx
+++ b/Documentation/documentation_cargoFlow.docx
@@ -291,6 +291,7 @@
           <w:docPartUnique/>
         </w:docPartObj>
       </w:sdtPr>
+      <w:sdtEndPr/>
       <w:sdtContent>
         <w:p>
           <w:pPr>
@@ -1782,6 +1783,40 @@
       <w:r>
         <w:t>Le logiciel est prévu pour être utilisé localement sur un ordinateur individuel mais rien n’empêcherait d’héberger la base de données sur un serveur en ligne.</w:t>
       </w:r>
+    </w:p>
+    <w:p>
+      <w:r>
+        <w:t xml:space="preserve">Toutes les documents </w:t>
+      </w:r>
+      <w:r>
+        <w:t xml:space="preserve">relatifs au projet se trouve dans </w:t>
+      </w:r>
+      <w:r>
+        <w:t>la branche main du</w:t>
+      </w:r>
+      <w:r>
+        <w:t xml:space="preserve"> repository du projet sur Git</w:t>
+      </w:r>
+      <w:r>
+        <w:t>H</w:t>
+      </w:r>
+      <w:r>
+        <w:t>ub </w:t>
+      </w:r>
+      <w:r>
+        <w:t>à cette adresse :</w:t>
+      </w:r>
+      <w:r>
+        <w:t xml:space="preserve"> </w:t>
+      </w:r>
+      <w:hyperlink r:id="rId12" w:history="1">
+        <w:r>
+          <w:rPr>
+            <w:rStyle w:val="Lienhypertexte"/>
+          </w:rPr>
+          <w:t>https://github.com/AntoineMartet/CargoFlow/tree/main</w:t>
+        </w:r>
+      </w:hyperlink>
     </w:p>
     <w:p>
       <w:pPr>
@@ -2253,12 +2288,15 @@
     </w:p>
     <w:p>
       <w:r>
-        <w:t>Notre page de login doit interagir avec la base de données, afin d’avoir accès à l’adresse email et au mot de passe des personnes ayant accès à notre logiciel. Si les informations d’identification sont correctes, la page d’accueil de notre logiciel doit s’afficher. Sur le haut de la page d’accueil du logiciel, des onglets permettent de choisir quelles sont les informations que l’on souhaite afficher. Lors du chargement de l’onglet sélectionné, le logiciel interagit avec la base de données pour afficher les données nécessaires.</w:t>
+        <w:t xml:space="preserve">Notre page de login doit interagir avec la base de données, afin d’avoir accès à l’adresse email et au mot de passe des personnes ayant accès à notre logiciel. Si les informations d’identification sont correctes, la page d’accueil de notre logiciel doit s’afficher. Sur le haut de </w:t>
+      </w:r>
+      <w:r>
+        <w:lastRenderedPageBreak/>
+        <w:t>la page d’accueil du logiciel, des onglets permettent de choisir quelles sont les informations que l’on souhaite afficher. Lors du chargement de l’onglet sélectionné, le logiciel interagit avec la base de données pour afficher les données nécessaires.</w:t>
       </w:r>
     </w:p>
     <w:p>
       <w:r>
-        <w:lastRenderedPageBreak/>
         <w:t>Lorsqu’on se trouve sur un de ces onglets, par exemple le transporteur, la liste des éléments que le client a exigée s’affiche dans le DataGridView. A droite de cette liste, quatre boutons permettent d’effectuer les opérations CRUD. Le bouton Détail permet d’afficher toutes les caractéristiques du transporteur se trouvant dans la BDD. Le bouton Ajouter permet d’ajouter un nouveau transporteur dans la BDD. Le bouton Modifier permet de modifier un transporteur existant déjà dans la BDD. Le bouton Supprimer permet de supprimer un transporteur de la BDD.</w:t>
       </w:r>
     </w:p>
@@ -2276,7 +2314,7 @@
       <w:r>
         <w:t xml:space="preserve">Nous avons décidé de diviser le temps que nous avions à disposition, soit du 6 novembre au 19 janvier, en 5 sprint. Le détail de nos activités durant cette période se trouve sur </w:t>
       </w:r>
-      <w:hyperlink r:id="rId12" w:anchor="/planning" w:tooltip="https://icescrum.cpnv.ch/p/CARGOFLOW/#/planning" w:history="1">
+      <w:hyperlink r:id="rId13" w:anchor="/planning" w:tooltip="https://icescrum.cpnv.ch/p/CARGOFLOW/#/planning" w:history="1">
         <w:proofErr w:type="spellStart"/>
         <w:r>
           <w:rPr>
@@ -2354,6 +2392,7 @@
       </w:pPr>
       <w:bookmarkStart w:id="6" w:name="_Toc7"/>
       <w:r>
+        <w:lastRenderedPageBreak/>
         <w:t>Use cases et scénarios</w:t>
       </w:r>
       <w:bookmarkEnd w:id="6"/>
@@ -2377,7 +2416,6 @@
       </w:pPr>
       <w:bookmarkStart w:id="7" w:name="_Toc8"/>
       <w:r>
-        <w:lastRenderedPageBreak/>
         <w:t>Maquettes</w:t>
       </w:r>
       <w:bookmarkEnd w:id="7"/>
@@ -3067,7 +3105,7 @@
                           </pic:cNvPicPr>
                         </pic:nvPicPr>
                         <pic:blipFill>
-                          <a:blip r:embed="rId13"/>
+                          <a:blip r:embed="rId14"/>
                           <a:stretch/>
                         </pic:blipFill>
                         <pic:spPr bwMode="auto">
@@ -3169,7 +3207,7 @@
                   <o:lock v:ext="edit" aspectratio="t"/>
                 </v:shapetype>
                 <v:shape id="Image 1" o:spid="_x0000_s1027" type="#_x0000_t75" style="position:absolute;width:66160;height:32683;visibility:visible;mso-wrap-style:square" o:gfxdata="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">
-                  <v:imagedata r:id="rId14" o:title=""/>
+                  <v:imagedata r:id="rId15" o:title=""/>
                 </v:shape>
                 <v:shapetype id="_x0000_t202" coordsize="21600,21600" o:spt="202" path="m,l,21600r21600,l21600,xe">
                   <v:stroke joinstyle="miter"/>
@@ -3367,7 +3405,7 @@
                           </pic:cNvPicPr>
                         </pic:nvPicPr>
                         <pic:blipFill>
-                          <a:blip r:embed="rId15"/>
+                          <a:blip r:embed="rId16"/>
                           <a:stretch/>
                         </pic:blipFill>
                         <pic:spPr bwMode="auto">
@@ -3450,7 +3488,7 @@
             <w:pict>
               <v:group w14:anchorId="0A4523D3" id="_x0000_s1029" style="position:absolute;left:0;text-align:left;margin-left:209.5pt;margin-top:.6pt;width:257.45pt;height:216.6pt;z-index:251652096" coordsize="32696,27508" o:gfxdata="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">
                 <v:shape id="Image 1" o:spid="_x0000_s1030" type="#_x0000_t75" alt="Une image contenant texte, capture d’écran, nombre, logiciel&#10;&#10;Description générée automatiquement" style="position:absolute;width:32696;height:24174;visibility:visible;mso-wrap-style:square" o:gfxdata="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">
-                  <v:imagedata r:id="rId16" o:title="Une image contenant texte, capture d’écran, nombre, logiciel&#10;&#10;Description générée automatiquement"/>
+                  <v:imagedata r:id="rId17" o:title="Une image contenant texte, capture d’écran, nombre, logiciel&#10;&#10;Description générée automatiquement"/>
                 </v:shape>
                 <v:shape id="Zone de texte 408134857" o:spid="_x0000_s1031" type="#_x0000_t202" style="position:absolute;top:24726;width:32696;height:2782;visibility:visible;mso-wrap-style:square;v-text-anchor:top" o:gfxdata="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" stroked="f">
                   <v:textbox style="mso-fit-shape-to-text:t" inset="0,0,0,0">
@@ -3607,7 +3645,7 @@
                           </pic:cNvPicPr>
                         </pic:nvPicPr>
                         <pic:blipFill>
-                          <a:blip r:embed="rId17"/>
+                          <a:blip r:embed="rId18"/>
                           <a:stretch/>
                         </pic:blipFill>
                         <pic:spPr bwMode="auto">
@@ -3690,7 +3728,7 @@
             <w:pict>
               <v:group w14:anchorId="0E4D1858" id="Groupe 2" o:spid="_x0000_s1032" style="position:absolute;left:0;text-align:left;margin-left:62.3pt;margin-top:103.6pt;width:343.55pt;height:236.55pt;z-index:251659264" coordsize="43630,30040" o:gfxdata="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">
                 <v:shape id="Image 1" o:spid="_x0000_s1033" type="#_x0000_t75" alt="Une image contenant texte, capture d’écran, logiciel, Page web&#10;&#10;Description générée automatiquement" style="position:absolute;width:43630;height:26670;visibility:visible;mso-wrap-style:square" o:gfxdata="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">
-                  <v:imagedata r:id="rId18" o:title="Une image contenant texte, capture d’écran, logiciel, Page web&#10;&#10;Description générée automatiquement"/>
+                  <v:imagedata r:id="rId19" o:title="Une image contenant texte, capture d’écran, logiciel, Page web&#10;&#10;Description générée automatiquement"/>
                 </v:shape>
                 <v:shape id="Zone de texte 1" o:spid="_x0000_s1034" type="#_x0000_t202" style="position:absolute;top:27259;width:43630;height:2781;visibility:visible;mso-wrap-style:square;v-text-anchor:top" o:gfxdata="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" stroked="f">
                   <v:textbox style="mso-fit-shape-to-text:t" inset="0,0,0,0">
@@ -4052,7 +4090,7 @@
                           </pic:cNvPicPr>
                         </pic:nvPicPr>
                         <pic:blipFill>
-                          <a:blip r:embed="rId19"/>
+                          <a:blip r:embed="rId20"/>
                           <a:stretch/>
                         </pic:blipFill>
                         <pic:spPr bwMode="auto">
@@ -4115,11 +4153,9 @@
                               <w:r>
                                 <w:t xml:space="preserve"> : FrmLists avec les transporteurs triés par ordre alphabétique inverse et un message demandant confirmation avant suppression du transporteur </w:t>
                               </w:r>
-                              <w:proofErr w:type="spellStart"/>
                               <w:r>
                                 <w:t>sélectioné</w:t>
                               </w:r>
-                              <w:proofErr w:type="spellEnd"/>
                             </w:p>
                           </w:txbxContent>
                         </wps:txbx>
@@ -4146,7 +4182,7 @@
             <w:pict>
               <v:group w14:anchorId="0A4523D7" id="_x0000_s1035" style="position:absolute;left:0;text-align:left;margin-left:25.05pt;margin-top:88.9pt;width:403.25pt;height:292pt;z-index:251663360;mso-position-horizontal-relative:margin;mso-width-relative:margin;mso-height-relative:margin" coordsize="46545,33705" o:gfxdata="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">
                 <v:shape id="Image 1" o:spid="_x0000_s1036" type="#_x0000_t75" alt="Une image contenant texte, capture d’écran, logiciel, Icône d’ordinateur&#10;&#10;Description générée automatiquement" style="position:absolute;width:46545;height:28651;visibility:visible;mso-wrap-style:square" o:gfxdata="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">
-                  <v:imagedata r:id="rId20" o:title="Une image contenant texte, capture d’écran, logiciel, Icône d’ordinateur&#10;&#10;Description générée automatiquement"/>
+                  <v:imagedata r:id="rId21" o:title="Une image contenant texte, capture d’écran, logiciel, Icône d’ordinateur&#10;&#10;Description générée automatiquement"/>
                 </v:shape>
                 <v:shape id="Zone de texte 1066671891" o:spid="_x0000_s1037" type="#_x0000_t202" style="position:absolute;top:29413;width:46545;height:4292;visibility:visible;mso-wrap-style:square;v-text-anchor:top" o:gfxdata="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" stroked="f">
                   <v:textbox inset="0,0,0,0">
@@ -4181,11 +4217,9 @@
                         <w:r>
                           <w:t xml:space="preserve"> : FrmLists avec les transporteurs triés par ordre alphabétique inverse et un message demandant confirmation avant suppression du transporteur </w:t>
                         </w:r>
-                        <w:proofErr w:type="spellStart"/>
                         <w:r>
                           <w:t>sélectioné</w:t>
                         </w:r>
-                        <w:proofErr w:type="spellEnd"/>
                       </w:p>
                     </w:txbxContent>
                   </v:textbox>
@@ -4294,7 +4328,7 @@
                           </pic:cNvPicPr>
                         </pic:nvPicPr>
                         <pic:blipFill>
-                          <a:blip r:embed="rId21"/>
+                          <a:blip r:embed="rId22"/>
                           <a:stretch/>
                         </pic:blipFill>
                         <pic:spPr bwMode="auto">
@@ -4361,13 +4395,8 @@
                               <w:r>
                                 <w:t xml:space="preserve"> : </w:t>
                               </w:r>
-                              <w:proofErr w:type="spellStart"/>
                               <w:r>
-                                <w:t>FrmDetails</w:t>
-                              </w:r>
-                              <w:proofErr w:type="spellEnd"/>
-                              <w:r>
-                                <w:t xml:space="preserve"> affichant les détails du transporteur Fedex et les livraisons qui lui sont associées</w:t>
+                                <w:t>FrmDetails affichant les détails du transporteur Fedex et les livraisons qui lui sont associées</w:t>
                               </w:r>
                             </w:p>
                           </w:txbxContent>
@@ -4389,7 +4418,7 @@
             <w:pict>
               <v:group w14:anchorId="0A4523D9" id="Groupe 6" o:spid="_x0000_s1038" style="position:absolute;left:0;text-align:left;margin-left:46.05pt;margin-top:.15pt;width:375.2pt;height:265.4pt;z-index:251667456" coordsize="47647,33705" o:gfxdata="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">
                 <v:shape id="Image 2" o:spid="_x0000_s1039" type="#_x0000_t75" style="position:absolute;width:47574;height:28809;visibility:visible;mso-wrap-style:square" o:gfxdata="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">
-                  <v:imagedata r:id="rId22" o:title=""/>
+                  <v:imagedata r:id="rId23" o:title=""/>
                 </v:shape>
                 <v:shape id="Zone de texte 1776504499" o:spid="_x0000_s1040" type="#_x0000_t202" style="position:absolute;left:86;top:29413;width:47561;height:4292;visibility:visible;mso-wrap-style:square;v-text-anchor:top" o:gfxdata="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" stroked="f">
                   <v:textbox style="mso-fit-shape-to-text:t" inset="0,0,0,0">
@@ -4424,13 +4453,8 @@
                         <w:r>
                           <w:t xml:space="preserve"> : </w:t>
                         </w:r>
-                        <w:proofErr w:type="spellStart"/>
                         <w:r>
-                          <w:t>FrmDetails</w:t>
-                        </w:r>
-                        <w:proofErr w:type="spellEnd"/>
-                        <w:r>
-                          <w:t xml:space="preserve"> affichant les détails du transporteur Fedex et les livraisons qui lui sont associées</w:t>
+                          <w:t>FrmDetails affichant les détails du transporteur Fedex et les livraisons qui lui sont associées</w:t>
                         </w:r>
                       </w:p>
                     </w:txbxContent>
@@ -4495,7 +4519,7 @@
                           </pic:cNvPicPr>
                         </pic:nvPicPr>
                         <pic:blipFill>
-                          <a:blip r:embed="rId23"/>
+                          <a:blip r:embed="rId24"/>
                           <a:stretch/>
                         </pic:blipFill>
                         <pic:spPr bwMode="auto">
@@ -4561,21 +4585,8 @@
                               <w:r>
                                 <w:t xml:space="preserve"> : </w:t>
                               </w:r>
-                              <w:proofErr w:type="spellStart"/>
                               <w:r>
-                                <w:t>FrmAddUpdEmployee</w:t>
-                              </w:r>
-                              <w:proofErr w:type="spellEnd"/>
-                              <w:r>
-                                <w:t xml:space="preserve"> avec les champs préremplis et une </w:t>
-                              </w:r>
-                              <w:proofErr w:type="spellStart"/>
-                              <w:r>
-                                <w:t>ComboBox</w:t>
-                              </w:r>
-                              <w:proofErr w:type="spellEnd"/>
-                              <w:r>
-                                <w:t xml:space="preserve"> listant les rôles</w:t>
+                                <w:t>FrmAddUpdEmployee avec les champs préremplis et une ComboBox listant les rôles</w:t>
                               </w:r>
                             </w:p>
                           </w:txbxContent>
@@ -4597,7 +4608,7 @@
             <w:pict>
               <v:group w14:anchorId="0A4523DB" id="Groupe 5" o:spid="_x0000_s1041" style="position:absolute;left:0;text-align:left;margin-left:32.45pt;margin-top:183.75pt;width:403.45pt;height:255.55pt;z-index:251671552" coordsize="51238,32454" o:gfxdata="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">
                 <v:shape id="Image 4" o:spid="_x0000_s1042" type="#_x0000_t75" style="position:absolute;left:1466;width:48133;height:29171;visibility:visible;mso-wrap-style:square" o:gfxdata="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">
-                  <v:imagedata r:id="rId24" o:title=""/>
+                  <v:imagedata r:id="rId25" o:title=""/>
                 </v:shape>
                 <v:shape id="Zone de texte 1343668979" o:spid="_x0000_s1043" type="#_x0000_t202" style="position:absolute;top:29673;width:51238;height:2781;visibility:visible;mso-wrap-style:square;v-text-anchor:top" o:gfxdata="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" stroked="f">
                   <v:textbox style="mso-fit-shape-to-text:t" inset="0,0,0,0">
@@ -4631,21 +4642,8 @@
                         <w:r>
                           <w:t xml:space="preserve"> : </w:t>
                         </w:r>
-                        <w:proofErr w:type="spellStart"/>
                         <w:r>
-                          <w:t>FrmAddUpdEmployee</w:t>
-                        </w:r>
-                        <w:proofErr w:type="spellEnd"/>
-                        <w:r>
-                          <w:t xml:space="preserve"> avec les champs préremplis et une </w:t>
-                        </w:r>
-                        <w:proofErr w:type="spellStart"/>
-                        <w:r>
-                          <w:t>ComboBox</w:t>
-                        </w:r>
-                        <w:proofErr w:type="spellEnd"/>
-                        <w:r>
-                          <w:t xml:space="preserve"> listant les rôles</w:t>
+                          <w:t>FrmAddUpdEmployee avec les champs préremplis et une ComboBox listant les rôles</w:t>
                         </w:r>
                       </w:p>
                     </w:txbxContent>
@@ -5294,7 +5292,7 @@
       <w:pPr>
         <w:contextualSpacing/>
       </w:pPr>
-      <w:hyperlink r:id="rId25" w:tooltip="https://gist.github.com/andyyou/3052671" w:history="1">
+      <w:hyperlink r:id="rId26" w:tooltip="https://gist.github.com/andyyou/3052671" w:history="1">
         <w:r>
           <w:rPr>
             <w:rStyle w:val="Lienhypertexte"/>
@@ -5325,7 +5323,7 @@
       <w:pPr>
         <w:contextualSpacing/>
       </w:pPr>
-      <w:hyperlink r:id="rId26" w:tooltip="https://dev.mysql.com/doc/connector-net/en/connector-net-tutorials-connection.html" w:history="1">
+      <w:hyperlink r:id="rId27" w:tooltip="https://dev.mysql.com/doc/connector-net/en/connector-net-tutorials-connection.html" w:history="1">
         <w:r>
           <w:rPr>
             <w:rStyle w:val="Lienhypertexte"/>
@@ -5356,7 +5354,7 @@
       <w:pPr>
         <w:contextualSpacing/>
       </w:pPr>
-      <w:hyperlink r:id="rId27" w:tooltip="https://dev.mysql.com/doc/connector-net/en/connector-net-tutorials-sql-command.html" w:history="1">
+      <w:hyperlink r:id="rId28" w:tooltip="https://dev.mysql.com/doc/connector-net/en/connector-net-tutorials-sql-command.html" w:history="1">
         <w:r>
           <w:rPr>
             <w:rStyle w:val="Lienhypertexte"/>
@@ -5387,7 +5385,7 @@
       <w:pPr>
         <w:contextualSpacing/>
       </w:pPr>
-      <w:hyperlink r:id="rId28" w:tooltip="https://learn.microsoft.com/en-us/dotnet/framework/data/adonet/retrieving-data-using-a-datareader" w:history="1">
+      <w:hyperlink r:id="rId29" w:tooltip="https://learn.microsoft.com/en-us/dotnet/framework/data/adonet/retrieving-data-using-a-datareader" w:history="1">
         <w:r>
           <w:rPr>
             <w:rStyle w:val="Lienhypertexte"/>
@@ -5429,7 +5427,7 @@
       <w:pPr>
         <w:contextualSpacing/>
       </w:pPr>
-      <w:hyperlink r:id="rId29" w:tooltip="https://learn.microsoft.com/en-us/dotnet/api/system.collections.generic.dictionary-2?view=net-8.0&amp;redirectedfrom=MSDN" w:history="1">
+      <w:hyperlink r:id="rId30" w:tooltip="https://learn.microsoft.com/en-us/dotnet/api/system.collections.generic.dictionary-2?view=net-8.0&amp;redirectedfrom=MSDN" w:history="1">
         <w:r>
           <w:rPr>
             <w:rStyle w:val="Lienhypertexte"/>
@@ -5455,7 +5453,7 @@
       <w:pPr>
         <w:contextualSpacing/>
       </w:pPr>
-      <w:hyperlink r:id="rId30" w:tooltip="https://learn.microsoft.com/en-us/dotnet/api/system.windows.forms.datagridview?view=windowsdesktop-8.0" w:history="1">
+      <w:hyperlink r:id="rId31" w:tooltip="https://learn.microsoft.com/en-us/dotnet/api/system.windows.forms.datagridview?view=windowsdesktop-8.0" w:history="1">
         <w:r>
           <w:rPr>
             <w:rStyle w:val="Lienhypertexte"/>
@@ -5494,7 +5492,7 @@
       <w:pPr>
         <w:contextualSpacing/>
       </w:pPr>
-      <w:hyperlink r:id="rId31" w:tooltip="https://learn.microsoft.com/en-us/troubleshoot/developer/visualstudio/csharp/language-compilers/compute-hash-values" w:history="1">
+      <w:hyperlink r:id="rId32" w:tooltip="https://learn.microsoft.com/en-us/troubleshoot/developer/visualstudio/csharp/language-compilers/compute-hash-values" w:history="1">
         <w:r>
           <w:rPr>
             <w:rStyle w:val="Lienhypertexte"/>
@@ -5520,7 +5518,7 @@
       <w:pPr>
         <w:contextualSpacing/>
       </w:pPr>
-      <w:hyperlink r:id="rId32" w:tooltip="https://www.youtube.com/watch?v=RaZeeHRRCGA" w:history="1">
+      <w:hyperlink r:id="rId33" w:tooltip="https://www.youtube.com/watch?v=RaZeeHRRCGA" w:history="1">
         <w:r>
           <w:rPr>
             <w:rStyle w:val="Lienhypertexte"/>
@@ -5688,7 +5686,7 @@
       <w:r>
         <w:fldChar w:fldCharType="separate"/>
       </w:r>
-      <w:hyperlink r:id="rId33" w:anchor="_Toc156137718" w:tooltip="https://d.docs.live.net/19c2f1c6d7cf0253/Documents/T6%20OneDrive/(Lu%20Me)%20Projet%20Prog%20-%20CargoFlow/CargoFlow%20Repo/Documentation/documentation_cargoFlow.docx#_Toc156137718" w:history="1">
+      <w:hyperlink r:id="rId34" w:anchor="_Toc156137718" w:tooltip="https://d.docs.live.net/19c2f1c6d7cf0253/Documents/T6%20OneDrive/(Lu%20Me)%20Projet%20Prog%20-%20CargoFlow/CargoFlow%20Repo/Documentation/documentation_cargoFlow.docx#_Toc156137718" w:history="1">
         <w:r>
           <w:rPr>
             <w:rStyle w:val="Lienhypertexte"/>
@@ -5729,7 +5727,7 @@
           <w14:ligatures w14:val="standardContextual"/>
         </w:rPr>
       </w:pPr>
-      <w:hyperlink r:id="rId34" w:anchor="_Toc156137719" w:tooltip="https://d.docs.live.net/19c2f1c6d7cf0253/Documents/T6%20OneDrive/(Lu%20Me)%20Projet%20Prog%20-%20CargoFlow/CargoFlow%20Repo/Documentation/documentation_cargoFlow.docx#_Toc156137719" w:history="1">
+      <w:hyperlink r:id="rId35" w:anchor="_Toc156137719" w:tooltip="https://d.docs.live.net/19c2f1c6d7cf0253/Documents/T6%20OneDrive/(Lu%20Me)%20Projet%20Prog%20-%20CargoFlow/CargoFlow%20Repo/Documentation/documentation_cargoFlow.docx#_Toc156137719" w:history="1">
         <w:r>
           <w:rPr>
             <w:rStyle w:val="Lienhypertexte"/>
@@ -5770,7 +5768,7 @@
           <w14:ligatures w14:val="standardContextual"/>
         </w:rPr>
       </w:pPr>
-      <w:hyperlink r:id="rId35" w:anchor="_Toc156137720" w:tooltip="https://d.docs.live.net/19c2f1c6d7cf0253/Documents/T6%20OneDrive/(Lu%20Me)%20Projet%20Prog%20-%20CargoFlow/CargoFlow%20Repo/Documentation/documentation_cargoFlow.docx#_Toc156137720" w:history="1">
+      <w:hyperlink r:id="rId36" w:anchor="_Toc156137720" w:tooltip="https://d.docs.live.net/19c2f1c6d7cf0253/Documents/T6%20OneDrive/(Lu%20Me)%20Projet%20Prog%20-%20CargoFlow/CargoFlow%20Repo/Documentation/documentation_cargoFlow.docx#_Toc156137720" w:history="1">
         <w:r>
           <w:rPr>
             <w:rStyle w:val="Lienhypertexte"/>
@@ -5811,7 +5809,7 @@
           <w14:ligatures w14:val="standardContextual"/>
         </w:rPr>
       </w:pPr>
-      <w:hyperlink r:id="rId36" w:anchor="_Toc156137721" w:tooltip="https://d.docs.live.net/19c2f1c6d7cf0253/Documents/T6%20OneDrive/(Lu%20Me)%20Projet%20Prog%20-%20CargoFlow/CargoFlow%20Repo/Documentation/documentation_cargoFlow.docx#_Toc156137721" w:history="1">
+      <w:hyperlink r:id="rId37" w:anchor="_Toc156137721" w:tooltip="https://d.docs.live.net/19c2f1c6d7cf0253/Documents/T6%20OneDrive/(Lu%20Me)%20Projet%20Prog%20-%20CargoFlow/CargoFlow%20Repo/Documentation/documentation_cargoFlow.docx#_Toc156137721" w:history="1">
         <w:r>
           <w:rPr>
             <w:rStyle w:val="Lienhypertexte"/>
@@ -5852,7 +5850,7 @@
           <w14:ligatures w14:val="standardContextual"/>
         </w:rPr>
       </w:pPr>
-      <w:hyperlink r:id="rId37" w:anchor="_Toc156137722" w:tooltip="https://d.docs.live.net/19c2f1c6d7cf0253/Documents/T6%20OneDrive/(Lu%20Me)%20Projet%20Prog%20-%20CargoFlow/CargoFlow%20Repo/Documentation/documentation_cargoFlow.docx#_Toc156137722" w:history="1">
+      <w:hyperlink r:id="rId38" w:anchor="_Toc156137722" w:tooltip="https://d.docs.live.net/19c2f1c6d7cf0253/Documents/T6%20OneDrive/(Lu%20Me)%20Projet%20Prog%20-%20CargoFlow/CargoFlow%20Repo/Documentation/documentation_cargoFlow.docx#_Toc156137722" w:history="1">
         <w:r>
           <w:rPr>
             <w:rStyle w:val="Lienhypertexte"/>
@@ -5893,7 +5891,7 @@
           <w14:ligatures w14:val="standardContextual"/>
         </w:rPr>
       </w:pPr>
-      <w:hyperlink r:id="rId38" w:anchor="_Toc156137723" w:tooltip="https://d.docs.live.net/19c2f1c6d7cf0253/Documents/T6%20OneDrive/(Lu%20Me)%20Projet%20Prog%20-%20CargoFlow/CargoFlow%20Repo/Documentation/documentation_cargoFlow.docx#_Toc156137723" w:history="1">
+      <w:hyperlink r:id="rId39" w:anchor="_Toc156137723" w:tooltip="https://d.docs.live.net/19c2f1c6d7cf0253/Documents/T6%20OneDrive/(Lu%20Me)%20Projet%20Prog%20-%20CargoFlow/CargoFlow%20Repo/Documentation/documentation_cargoFlow.docx#_Toc156137723" w:history="1">
         <w:r>
           <w:rPr>
             <w:rStyle w:val="Lienhypertexte"/>
@@ -5926,7 +5924,7 @@
       </w:r>
     </w:p>
     <w:sectPr>
-      <w:footerReference w:type="default" r:id="rId39"/>
+      <w:footerReference w:type="default" r:id="rId40"/>
       <w:pgSz w:w="11906" w:h="16838" w:orient="landscape"/>
       <w:pgMar w:top="1417" w:right="1417" w:bottom="1417" w:left="1417" w:header="709" w:footer="709" w:gutter="0"/>
       <w:cols w:space="708"/>

</xml_diff>